<commit_message>
Finish V1 of Lab 2
</commit_message>
<xml_diff>
--- a/Lab2/Lab 2 - Connect Device to IoTHub.docx
+++ b/Lab2/Lab 2 - Connect Device to IoTHub.docx
@@ -2,6 +2,8 @@
 <file path=word/document.xml><?xml version="1.0" encoding="utf-8"?>
 <w:document xmlns:wpc="http://schemas.microsoft.com/office/word/2010/wordprocessingCanvas" xmlns:cx="http://schemas.microsoft.com/office/drawing/2014/chartex" xmlns:cx1="http://schemas.microsoft.com/office/drawing/2015/9/8/chartex" xmlns:cx2="http://schemas.microsoft.com/office/drawing/2015/10/21/chartex" xmlns:cx3="http://schemas.microsoft.com/office/drawing/2016/5/9/chartex" xmlns:cx4="http://schemas.microsoft.com/office/drawing/2016/5/10/chartex" xmlns:cx5="http://schemas.microsoft.com/office/drawing/2016/5/11/chartex" xmlns:mc="http://schemas.openxmlformats.org/markup-compatibility/2006" xmlns:o="urn:schemas-microsoft-com:office:office" xmlns:r="http://schemas.openxmlformats.org/officeDocument/2006/relationships" xmlns:m="http://schemas.openxmlformats.org/officeDocument/2006/math" xmlns:v="urn:schemas-microsoft-com:vml" xmlns:wp14="http://schemas.microsoft.com/office/word/2010/wordprocessingDrawing" xmlns:wp="http://schemas.openxmlformats.org/drawingml/2006/wordprocessingDrawing" xmlns:w10="urn:schemas-microsoft-com:office:word" xmlns:w="http://schemas.openxmlformats.org/wordprocessingml/2006/main" xmlns:w14="http://schemas.microsoft.com/office/word/2010/wordml" xmlns:w15="http://schemas.microsoft.com/office/word/2012/wordml" xmlns:w16se="http://schemas.microsoft.com/office/word/2015/wordml/symex" xmlns:wpg="http://schemas.microsoft.com/office/word/2010/wordprocessingGroup" xmlns:wpi="http://schemas.microsoft.com/office/word/2010/wordprocessingInk" xmlns:wne="http://schemas.microsoft.com/office/word/2006/wordml" xmlns:wps="http://schemas.microsoft.com/office/word/2010/wordprocessingShape" mc:Ignorable="w14 w15 w16se wp14">
   <w:body>
+    <w:bookmarkStart w:id="0" w:name="_GoBack"/>
+    <w:bookmarkEnd w:id="0"/>
     <w:p>
       <w:pPr>
         <w:pStyle w:val="BodyMS"/>
@@ -555,8 +557,8 @@
       </w:pPr>
     </w:p>
     <w:p>
-      <w:bookmarkStart w:id="0" w:name="_top"/>
-      <w:bookmarkEnd w:id="0"/>
+      <w:bookmarkStart w:id="1" w:name="_top"/>
+      <w:bookmarkEnd w:id="1"/>
     </w:p>
     <w:p/>
     <w:p/>
@@ -589,12 +591,12 @@
         <w:pStyle w:val="Heading1MS"/>
         <w:spacing w:before="0" w:after="240" w:line="240" w:lineRule="auto"/>
       </w:pPr>
-      <w:bookmarkStart w:id="1" w:name="_Toc461796314"/>
+      <w:bookmarkStart w:id="2" w:name="_Toc461796314"/>
       <w:r>
         <w:lastRenderedPageBreak/>
         <w:t>Change Record</w:t>
       </w:r>
-      <w:bookmarkEnd w:id="1"/>
+      <w:bookmarkEnd w:id="2"/>
     </w:p>
     <w:tbl>
       <w:tblPr>
@@ -1561,12 +1563,12 @@
         <w:pStyle w:val="Heading1MS"/>
         <w:spacing w:before="0" w:after="240" w:line="240" w:lineRule="auto"/>
       </w:pPr>
-      <w:bookmarkStart w:id="2" w:name="_Toc461796315"/>
+      <w:bookmarkStart w:id="3" w:name="_Toc461796315"/>
       <w:r>
         <w:lastRenderedPageBreak/>
         <w:t>Introduction</w:t>
       </w:r>
-      <w:bookmarkEnd w:id="2"/>
+      <w:bookmarkEnd w:id="3"/>
     </w:p>
     <w:p>
       <w:pPr>
@@ -1814,8 +1816,8 @@
           <w:numId w:val="4"/>
         </w:numPr>
       </w:pPr>
-      <w:bookmarkStart w:id="3" w:name="_Toc461796316"/>
-      <w:bookmarkEnd w:id="3"/>
+      <w:bookmarkStart w:id="4" w:name="_Toc461796316"/>
+      <w:bookmarkEnd w:id="4"/>
       <w:r>
         <w:lastRenderedPageBreak/>
         <w:t>Environment and device setup</w:t>
@@ -1961,6 +1963,7 @@
           <w:rFonts w:ascii="Arial" w:hAnsi="Arial" w:cs="Arial"/>
           <w:noProof/>
         </w:rPr>
+        <w:lastRenderedPageBreak/>
         <w:drawing>
           <wp:inline distT="0" distB="0" distL="0" distR="0" wp14:anchorId="351D2DB2" wp14:editId="17A4DB30">
             <wp:extent cx="5732145" cy="4161914"/>
@@ -2101,6 +2104,7 @@
           <w:noProof/>
           <w:szCs w:val="20"/>
         </w:rPr>
+        <w:lastRenderedPageBreak/>
         <w:drawing>
           <wp:inline distT="0" distB="0" distL="0" distR="0" wp14:anchorId="722FD25C" wp14:editId="7D56A5F3">
             <wp:extent cx="1227620" cy="1436915"/>
@@ -2358,7 +2362,19 @@
         <w:spacing w:after="160" w:line="259" w:lineRule="auto"/>
       </w:pPr>
       <w:r>
-        <w:t>As you can see from the picture, an LED has a positive side (anode) and a negative side (cathode).  You can tell the difference because the cathode is the shorter of the two legs.  The cathode has to be connected to the “ground side” of the circuit with the anode connected to the “power side”.  There may be other components of the circuit before or after the LED (in our case, a resistor), but the cathode in our case, will be connected to ground/GND.  Finally, in order to keep the LED from drawing too much power from the RPI (the pins on an RPI can only ‘source’ a limited amount of power), we will connect a 560 Ohm resistor between the anode of the LED and the RPI pin that we use to drive it.</w:t>
+        <w:t xml:space="preserve">As you can see from the picture, an LED has a positive side (anode) and a negative side (cathode).  You can tell the difference because the cathode is the shorter of the two legs.  The cathode </w:t>
+      </w:r>
+      <w:r>
+        <w:t>must</w:t>
+      </w:r>
+      <w:r>
+        <w:t xml:space="preserve"> be connected to the “ground side” of the circuit with the anode connected to the “power side”.  There may be other components of the circuit before or after the LED (in our case, a resistor), but the cathode in our case, will be connected to ground/GND.  Finally, </w:t>
+      </w:r>
+      <w:r>
+        <w:t>to</w:t>
+      </w:r>
+      <w:r>
+        <w:t xml:space="preserve"> keep the LED from drawing too much power from the RPI (the pins on an RPI can only ‘source’ a limited amount of power), we will connect a 560 Ohm resistor between the anode of the LED and the RPI pin that we use to drive it.</w:t>
       </w:r>
     </w:p>
     <w:p>
@@ -2381,7 +2397,13 @@
         <w:t xml:space="preserve"> the connections that need to be made between your RPI cobbler and the different components</w:t>
       </w:r>
       <w:r>
-        <w:t>, including the USB/TTL console cable  (the USB cable with female wiring ends)</w:t>
+        <w:t xml:space="preserve">, including the USB/TTL console </w:t>
+      </w:r>
+      <w:r>
+        <w:t>cable (</w:t>
+      </w:r>
+      <w:r>
+        <w:t>the USB cable with female wiring ends)</w:t>
       </w:r>
     </w:p>
     <w:p>
@@ -2392,6 +2414,7 @@
         <w:rPr>
           <w:noProof/>
         </w:rPr>
+        <w:lastRenderedPageBreak/>
         <w:drawing>
           <wp:inline distT="0" distB="0" distL="0" distR="0" wp14:anchorId="01DD4B80" wp14:editId="24C5454A">
             <wp:extent cx="5722620" cy="3100070"/>
@@ -2491,7 +2514,19 @@
         <w:rPr>
           <w:sz w:val="20"/>
         </w:rPr>
-        <w:t>It’s hard to see, but the USB/TTL cable, because it has female ends, is actually connected to a header that is stuck in the breadboard (which sticks up with male ends).  This is a picture:</w:t>
+        <w:t xml:space="preserve">It’s hard to see, but the USB/TTL cable, because it has female ends, is </w:t>
+      </w:r>
+      <w:r>
+        <w:rPr>
+          <w:sz w:val="20"/>
+        </w:rPr>
+        <w:t>connected</w:t>
+      </w:r>
+      <w:r>
+        <w:rPr>
+          <w:sz w:val="20"/>
+        </w:rPr>
+        <w:t xml:space="preserve"> to a header that is stuck in the breadboard (which sticks up with male ends).  This is a picture:</w:t>
       </w:r>
     </w:p>
     <w:p>
@@ -2610,20 +2645,20 @@
           <w:szCs w:val="36"/>
         </w:rPr>
       </w:pPr>
-      <w:bookmarkStart w:id="4" w:name="_Toc461796317"/>
+      <w:bookmarkStart w:id="5" w:name="_Toc461796317"/>
+      <w:r>
+        <w:br w:type="page"/>
+      </w:r>
+    </w:p>
+    <w:p>
+      <w:pPr>
+        <w:pStyle w:val="Heading2MS"/>
+      </w:pPr>
       <w:r>
         <w:lastRenderedPageBreak/>
-        <w:br w:type="page"/>
-      </w:r>
-    </w:p>
-    <w:p>
-      <w:pPr>
-        <w:pStyle w:val="Heading2MS"/>
-      </w:pPr>
-      <w:r>
         <w:t xml:space="preserve">2.) </w:t>
       </w:r>
-      <w:bookmarkEnd w:id="4"/>
+      <w:bookmarkEnd w:id="5"/>
       <w:r>
         <w:t>Connected to and powering your RPI</w:t>
       </w:r>
@@ -2657,30 +2692,86 @@
           <w:rFonts w:eastAsiaTheme="minorHAnsi"/>
           <w:szCs w:val="20"/>
         </w:rPr>
-        <w:t>While our RPI will connect over Wifi to the Internet (and Azure), and our laptops will also connect over Wifi to the Internet on the same network, corporate policy will not allow you to SSH from your laptop to the RPI directly.  So we have to connect over serial console with the USB/TTL cable.</w:t>
-      </w:r>
-    </w:p>
-    <w:p>
-      <w:pPr>
-        <w:spacing w:after="160" w:line="259" w:lineRule="auto"/>
+        <w:t xml:space="preserve">While our RPI will connect over Wifi to the Internet (and Azure), and our laptops will also connect over Wifi to the Internet on the same network, corporate policy will not allow you to SSH from your laptop to the RPI directly.  </w:t>
+      </w:r>
+      <w:r>
         <w:rPr>
           <w:rFonts w:eastAsiaTheme="minorHAnsi"/>
           <w:szCs w:val="20"/>
         </w:rPr>
-      </w:pPr>
+        <w:t>So,</w:t>
+      </w:r>
       <w:r>
         <w:rPr>
           <w:rFonts w:eastAsiaTheme="minorHAnsi"/>
           <w:szCs w:val="20"/>
         </w:rPr>
-        <w:t xml:space="preserve">In </w:t>
+        <w:t xml:space="preserve"> we </w:t>
       </w:r>
       <w:r>
         <w:rPr>
           <w:rFonts w:eastAsiaTheme="minorHAnsi"/>
           <w:szCs w:val="20"/>
         </w:rPr>
-        <w:t>order to use the cable we have to install a driver, and do some configuration (and install a terminal client, in the case of Windows).</w:t>
+        <w:t>must</w:t>
+      </w:r>
+      <w:r>
+        <w:rPr>
+          <w:rFonts w:eastAsiaTheme="minorHAnsi"/>
+          <w:szCs w:val="20"/>
+        </w:rPr>
+        <w:t xml:space="preserve"> connect over serial console with the USB/TTL cable.</w:t>
+      </w:r>
+    </w:p>
+    <w:p>
+      <w:pPr>
+        <w:spacing w:after="160" w:line="259" w:lineRule="auto"/>
+        <w:rPr>
+          <w:rFonts w:eastAsiaTheme="minorHAnsi"/>
+          <w:szCs w:val="20"/>
+        </w:rPr>
+      </w:pPr>
+      <w:r>
+        <w:rPr>
+          <w:rFonts w:eastAsiaTheme="minorHAnsi"/>
+          <w:szCs w:val="20"/>
+        </w:rPr>
+        <w:t>To</w:t>
+      </w:r>
+      <w:r>
+        <w:rPr>
+          <w:rFonts w:eastAsiaTheme="minorHAnsi"/>
+          <w:szCs w:val="20"/>
+        </w:rPr>
+        <w:t xml:space="preserve"> use the </w:t>
+      </w:r>
+      <w:r>
+        <w:rPr>
+          <w:rFonts w:eastAsiaTheme="minorHAnsi"/>
+          <w:szCs w:val="20"/>
+        </w:rPr>
+        <w:t>cable,</w:t>
+      </w:r>
+      <w:r>
+        <w:rPr>
+          <w:rFonts w:eastAsiaTheme="minorHAnsi"/>
+          <w:szCs w:val="20"/>
+        </w:rPr>
+        <w:t xml:space="preserve"> we </w:t>
+      </w:r>
+      <w:r>
+        <w:rPr>
+          <w:rFonts w:eastAsiaTheme="minorHAnsi"/>
+          <w:szCs w:val="20"/>
+        </w:rPr>
+        <w:t>must</w:t>
+      </w:r>
+      <w:r>
+        <w:rPr>
+          <w:rFonts w:eastAsiaTheme="minorHAnsi"/>
+          <w:szCs w:val="20"/>
+        </w:rPr>
+        <w:t xml:space="preserve"> install a driver, and do some configuration (and install a terminal client, in the case of Windows).</w:t>
       </w:r>
     </w:p>
     <w:p>
@@ -2874,13 +2965,11 @@
         <w:rPr>
           <w:szCs w:val="20"/>
         </w:rPr>
+        <w:lastRenderedPageBreak/>
         <w:t>3.</w:t>
       </w:r>
       <w:r>
-        <w:t xml:space="preserve">) </w:t>
-      </w:r>
-      <w:r>
-        <w:t>Gathering IDs, Keys, and Connection Strings</w:t>
+        <w:t>) Gathering IDs, Keys, and Connection Strings</w:t>
       </w:r>
     </w:p>
     <w:p>
@@ -2897,7 +2986,7 @@
           <w:sz w:val="20"/>
           <w:szCs w:val="20"/>
         </w:rPr>
-        <w:t>We’ll need to download it, modify it for your specific RM-PCS solution details, run it, and test it.</w:t>
+        <w:t xml:space="preserve">Before we can connect the device to the Azure RM-PCS, we need to let the solution know about the device (so we can authenticate).  </w:t>
       </w:r>
       <w:r>
         <w:rPr>
@@ -2909,10 +2998,242 @@
     <w:p>
       <w:pPr>
         <w:pStyle w:val="BodyMS"/>
-      </w:pPr>
-      <w:r>
-        <w:t>&lt;&lt; steps to create a new device in the RM-PCS&gt;&gt;</w:t>
-      </w:r>
+        <w:numPr>
+          <w:ilvl w:val="0"/>
+          <w:numId w:val="10"/>
+        </w:numPr>
+      </w:pPr>
+      <w:r>
+        <w:t>Navigate to your RM-PCS solution   (</w:t>
+      </w:r>
+      <w:hyperlink w:history="1">
+        <w:r>
+          <w:rPr>
+            <w:rStyle w:val="Hyperlink"/>
+          </w:rPr>
+          <w:t>https://&lt;solutionname&gt;.azurewebsites.net</w:t>
+        </w:r>
+      </w:hyperlink>
+      <w:r>
+        <w:t>)</w:t>
+      </w:r>
+    </w:p>
+    <w:p>
+      <w:pPr>
+        <w:pStyle w:val="BodyMS"/>
+        <w:numPr>
+          <w:ilvl w:val="0"/>
+          <w:numId w:val="10"/>
+        </w:numPr>
+      </w:pPr>
+      <w:r>
+        <w:t>On the bottom left corner, click the “Add a device” button</w:t>
+      </w:r>
+    </w:p>
+    <w:p>
+      <w:pPr>
+        <w:pStyle w:val="BodyMS"/>
+        <w:ind w:left="720"/>
+      </w:pPr>
+      <w:r>
+        <w:rPr>
+          <w:noProof/>
+        </w:rPr>
+        <w:drawing>
+          <wp:inline distT="0" distB="0" distL="0" distR="0" wp14:anchorId="42DCFD96" wp14:editId="32F92FB2">
+            <wp:extent cx="1114425" cy="1209675"/>
+            <wp:effectExtent l="0" t="0" r="9525" b="9525"/>
+            <wp:docPr id="2" name="Picture 2"/>
+            <wp:cNvGraphicFramePr>
+              <a:graphicFrameLocks xmlns:a="http://schemas.openxmlformats.org/drawingml/2006/main" noChangeAspect="1"/>
+            </wp:cNvGraphicFramePr>
+            <a:graphic xmlns:a="http://schemas.openxmlformats.org/drawingml/2006/main">
+              <a:graphicData uri="http://schemas.openxmlformats.org/drawingml/2006/picture">
+                <pic:pic xmlns:pic="http://schemas.openxmlformats.org/drawingml/2006/picture">
+                  <pic:nvPicPr>
+                    <pic:cNvPr id="1" name=""/>
+                    <pic:cNvPicPr/>
+                  </pic:nvPicPr>
+                  <pic:blipFill>
+                    <a:blip r:embed="rId24"/>
+                    <a:stretch>
+                      <a:fillRect/>
+                    </a:stretch>
+                  </pic:blipFill>
+                  <pic:spPr>
+                    <a:xfrm>
+                      <a:off x="0" y="0"/>
+                      <a:ext cx="1114425" cy="1209675"/>
+                    </a:xfrm>
+                    <a:prstGeom prst="rect">
+                      <a:avLst/>
+                    </a:prstGeom>
+                  </pic:spPr>
+                </pic:pic>
+              </a:graphicData>
+            </a:graphic>
+          </wp:inline>
+        </w:drawing>
+      </w:r>
+    </w:p>
+    <w:p>
+      <w:pPr>
+        <w:pStyle w:val="BodyMS"/>
+        <w:numPr>
+          <w:ilvl w:val="0"/>
+          <w:numId w:val="10"/>
+        </w:numPr>
+      </w:pPr>
+      <w:r>
+        <w:t>Click Add New under “Custom Device”</w:t>
+      </w:r>
+    </w:p>
+    <w:p>
+      <w:pPr>
+        <w:pStyle w:val="BodyMS"/>
+        <w:numPr>
+          <w:ilvl w:val="0"/>
+          <w:numId w:val="10"/>
+        </w:numPr>
+      </w:pPr>
+      <w:r>
+        <w:t>On the next screen, change the radio buttons to “let me define my own Device ID”, and pick a deviceID for your device</w:t>
+      </w:r>
+    </w:p>
+    <w:p>
+      <w:pPr>
+        <w:pStyle w:val="BodyMS"/>
+        <w:ind w:left="720"/>
+      </w:pPr>
+      <w:r>
+        <w:rPr>
+          <w:noProof/>
+        </w:rPr>
+        <w:drawing>
+          <wp:inline distT="0" distB="0" distL="0" distR="0" wp14:anchorId="12AED100" wp14:editId="200945A3">
+            <wp:extent cx="5732145" cy="4152900"/>
+            <wp:effectExtent l="0" t="0" r="1905" b="0"/>
+            <wp:docPr id="3" name="Picture 3"/>
+            <wp:cNvGraphicFramePr>
+              <a:graphicFrameLocks xmlns:a="http://schemas.openxmlformats.org/drawingml/2006/main" noChangeAspect="1"/>
+            </wp:cNvGraphicFramePr>
+            <a:graphic xmlns:a="http://schemas.openxmlformats.org/drawingml/2006/main">
+              <a:graphicData uri="http://schemas.openxmlformats.org/drawingml/2006/picture">
+                <pic:pic xmlns:pic="http://schemas.openxmlformats.org/drawingml/2006/picture">
+                  <pic:nvPicPr>
+                    <pic:cNvPr id="1" name=""/>
+                    <pic:cNvPicPr/>
+                  </pic:nvPicPr>
+                  <pic:blipFill>
+                    <a:blip r:embed="rId25"/>
+                    <a:stretch>
+                      <a:fillRect/>
+                    </a:stretch>
+                  </pic:blipFill>
+                  <pic:spPr>
+                    <a:xfrm>
+                      <a:off x="0" y="0"/>
+                      <a:ext cx="5732145" cy="4152900"/>
+                    </a:xfrm>
+                    <a:prstGeom prst="rect">
+                      <a:avLst/>
+                    </a:prstGeom>
+                  </pic:spPr>
+                </pic:pic>
+              </a:graphicData>
+            </a:graphic>
+          </wp:inline>
+        </w:drawing>
+      </w:r>
+    </w:p>
+    <w:p>
+      <w:pPr>
+        <w:pStyle w:val="BodyMS"/>
+        <w:numPr>
+          <w:ilvl w:val="0"/>
+          <w:numId w:val="10"/>
+        </w:numPr>
+      </w:pPr>
+      <w:r>
+        <w:t>Click Create</w:t>
+      </w:r>
+    </w:p>
+    <w:p>
+      <w:pPr>
+        <w:pStyle w:val="BodyMS"/>
+        <w:numPr>
+          <w:ilvl w:val="0"/>
+          <w:numId w:val="10"/>
+        </w:numPr>
+      </w:pPr>
+      <w:r>
+        <w:t>Your device is now added to the RM-PCS.  Copy the three parameters displayed on this page, Device ID, IoTHub Hostname, and Device Key.  Paste them into notepad, as we will need them in the next step</w:t>
+      </w:r>
+    </w:p>
+    <w:p>
+      <w:pPr>
+        <w:pStyle w:val="BodyMS"/>
+        <w:numPr>
+          <w:ilvl w:val="0"/>
+          <w:numId w:val="10"/>
+        </w:numPr>
+      </w:pPr>
+      <w:r>
+        <w:lastRenderedPageBreak/>
+        <w:t>Click Done.  On the Devices screen, note that your device is in a “pending” state.  That essentially means that the solution knows about your device and is ready for it, but has not yet “heard from” that device.  We will remedy that in the next section</w:t>
+      </w:r>
+    </w:p>
+    <w:p>
+      <w:pPr>
+        <w:pStyle w:val="BodyMS"/>
+        <w:ind w:left="720"/>
+      </w:pPr>
+      <w:r>
+        <w:rPr>
+          <w:noProof/>
+        </w:rPr>
+        <w:drawing>
+          <wp:inline distT="0" distB="0" distL="0" distR="0" wp14:anchorId="497E0AAA" wp14:editId="036BE5F1">
+            <wp:extent cx="3590925" cy="1304925"/>
+            <wp:effectExtent l="0" t="0" r="9525" b="9525"/>
+            <wp:docPr id="4" name="Picture 4"/>
+            <wp:cNvGraphicFramePr>
+              <a:graphicFrameLocks xmlns:a="http://schemas.openxmlformats.org/drawingml/2006/main" noChangeAspect="1"/>
+            </wp:cNvGraphicFramePr>
+            <a:graphic xmlns:a="http://schemas.openxmlformats.org/drawingml/2006/main">
+              <a:graphicData uri="http://schemas.openxmlformats.org/drawingml/2006/picture">
+                <pic:pic xmlns:pic="http://schemas.openxmlformats.org/drawingml/2006/picture">
+                  <pic:nvPicPr>
+                    <pic:cNvPr id="1" name=""/>
+                    <pic:cNvPicPr/>
+                  </pic:nvPicPr>
+                  <pic:blipFill>
+                    <a:blip r:embed="rId26"/>
+                    <a:stretch>
+                      <a:fillRect/>
+                    </a:stretch>
+                  </pic:blipFill>
+                  <pic:spPr>
+                    <a:xfrm>
+                      <a:off x="0" y="0"/>
+                      <a:ext cx="3590925" cy="1304925"/>
+                    </a:xfrm>
+                    <a:prstGeom prst="rect">
+                      <a:avLst/>
+                    </a:prstGeom>
+                  </pic:spPr>
+                </pic:pic>
+              </a:graphicData>
+            </a:graphic>
+          </wp:inline>
+        </w:drawing>
+      </w:r>
+    </w:p>
+    <w:p>
+      <w:pPr>
+        <w:pStyle w:val="BodyMS"/>
+        <w:ind w:left="720"/>
+      </w:pPr>
     </w:p>
     <w:p>
       <w:pPr>
@@ -2939,6 +3260,7 @@
         <w:rPr>
           <w:szCs w:val="20"/>
         </w:rPr>
+        <w:lastRenderedPageBreak/>
         <w:t>4</w:t>
       </w:r>
       <w:r>
@@ -3027,7 +3349,7 @@
         </w:rPr>
         <w:t xml:space="preserve">git clone –recursive </w:t>
       </w:r>
-      <w:hyperlink r:id="rId24" w:history="1">
+      <w:hyperlink r:id="rId27" w:history="1">
         <w:r>
           <w:rPr>
             <w:rStyle w:val="Hyperlink"/>
@@ -3130,10 +3452,7 @@
         <w:t>scroll down to line 48  (you can see what line you are own by typing “CTRL-C”).  Line 48 is where you enter the connection details you got from the “add device” process in the previous step.  Copy/paste your host name, device id, and device key you copied into the placeholders (make sure to delete the &lt; and &gt; signs)</w:t>
       </w:r>
       <w:r>
-        <w:t xml:space="preserve">.  </w:t>
-      </w:r>
-      <w:r>
-        <w:t>Full screening ‘putty’ allows you to see more of the line at once.</w:t>
+        <w:t>.  Full screening ‘putty’ allows you to see more of the line at once.</w:t>
       </w:r>
     </w:p>
     <w:p>
@@ -3169,10 +3488,7 @@
         </w:rPr>
       </w:pPr>
       <w:r>
-        <w:t>scro</w:t>
-      </w:r>
-      <w:r>
-        <w:t>ll down to line 155.  This is the line that contains the “DeviceInfo” string that describes your device to the RM-PCS solution</w:t>
+        <w:t>scroll down to line 155.  This is the line that contains the “DeviceInfo” string that describes your device to the RM-PCS solution</w:t>
       </w:r>
     </w:p>
     <w:p>
@@ -3204,7 +3520,7 @@
       <w:r>
         <w:t xml:space="preserve">go to </w:t>
       </w:r>
-      <w:hyperlink r:id="rId25" w:history="1">
+      <w:hyperlink r:id="rId28" w:history="1">
         <w:r>
           <w:rPr>
             <w:rStyle w:val="Hyperlink"/>
@@ -3273,6 +3589,7 @@
         </w:rPr>
       </w:pPr>
       <w:r>
+        <w:lastRenderedPageBreak/>
         <w:t>You should see the DeviceInfo string echo’ed to the screen and sent to the IoTHub, and then every 3 seconds, you should see the temperature and humidity (in a JSON string) sent to the IoTHub.  The LED should also briefly flash to indicate we are sending data</w:t>
       </w:r>
     </w:p>
@@ -3317,10 +3634,9 @@
         <w:rPr>
           <w:szCs w:val="20"/>
         </w:rPr>
+        <w:lastRenderedPageBreak/>
         <w:t>5</w:t>
       </w:r>
-      <w:bookmarkStart w:id="5" w:name="_GoBack"/>
-      <w:bookmarkEnd w:id="5"/>
       <w:r>
         <w:rPr>
           <w:szCs w:val="20"/>
@@ -3332,6 +3648,15 @@
       </w:r>
       <w:r>
         <w:t xml:space="preserve"> </w:t>
+      </w:r>
+    </w:p>
+    <w:p>
+      <w:pPr>
+        <w:pStyle w:val="BodyMS"/>
+        <w:ind w:left="360"/>
+      </w:pPr>
+      <w:r>
+        <w:t>Now we can take a look at the RM-PCS portal and make sure everything is working before we move on to the next lab.</w:t>
       </w:r>
     </w:p>
     <w:p>
@@ -3339,18 +3664,169 @@
         <w:pStyle w:val="BodyMS"/>
         <w:numPr>
           <w:ilvl w:val="0"/>
-          <w:numId w:val="9"/>
+          <w:numId w:val="12"/>
         </w:numPr>
-        <w:rPr>
-          <w:rFonts w:ascii="Courier New" w:hAnsi="Courier New" w:cs="Courier New"/>
-        </w:rPr>
-      </w:pPr>
-      <w:r>
-        <w:t xml:space="preserve">The code to read from your DHT22 sensor and post to Azure has been provided as part of this lab.  </w:t>
+      </w:pPr>
+      <w:r>
+        <w:t>Navigate to the RM-PCS portal for your solution (</w:t>
+      </w:r>
+      <w:hyperlink w:history="1">
+        <w:r>
+          <w:rPr>
+            <w:rStyle w:val="Hyperlink"/>
+          </w:rPr>
+          <w:t>https://&lt;solutionname&gt;.azurewebsites.net</w:t>
+        </w:r>
+      </w:hyperlink>
+      <w:r>
+        <w:t>)</w:t>
+      </w:r>
+    </w:p>
+    <w:p>
+      <w:pPr>
+        <w:pStyle w:val="BodyMS"/>
+        <w:numPr>
+          <w:ilvl w:val="0"/>
+          <w:numId w:val="12"/>
+        </w:numPr>
+      </w:pPr>
+      <w:r>
+        <w:t>Look on the map and you should see your device.  You can either click on that device, or from the “Devices to View” drop down, you can select your device.  You should see the temperature and humidity displayed there, and it should match the data you see flowing from the RPI via your putty console</w:t>
+      </w:r>
+    </w:p>
+    <w:p>
+      <w:pPr>
+        <w:pStyle w:val="BodyMS"/>
+        <w:numPr>
+          <w:ilvl w:val="0"/>
+          <w:numId w:val="12"/>
+        </w:numPr>
+      </w:pPr>
+      <w:r>
+        <w:t>Feel free to hold your fingers over the DHT22 sensor, or breath on it, to vary the temperature and humidity and watch the values change on the portal</w:t>
+      </w:r>
+    </w:p>
+    <w:p>
+      <w:pPr>
+        <w:pStyle w:val="BodyMS"/>
+        <w:numPr>
+          <w:ilvl w:val="0"/>
+          <w:numId w:val="12"/>
+        </w:numPr>
+      </w:pPr>
+      <w:r>
+        <w:t>After looking at the telemetry data, click on the “Devices” tab on the left hand nav</w:t>
+      </w:r>
+    </w:p>
+    <w:p>
+      <w:pPr>
+        <w:pStyle w:val="BodyMS"/>
+        <w:numPr>
+          <w:ilvl w:val="0"/>
+          <w:numId w:val="12"/>
+        </w:numPr>
+      </w:pPr>
+      <w:r>
+        <w:t>Choose your device from the list by clicking on it.  Once the Device Details pops out from the right hand side, choose “Commands” to go to the commands page.</w:t>
+      </w:r>
+    </w:p>
+    <w:p>
+      <w:pPr>
+        <w:pStyle w:val="BodyMS"/>
+        <w:numPr>
+          <w:ilvl w:val="0"/>
+          <w:numId w:val="12"/>
+        </w:numPr>
+      </w:pPr>
+      <w:r>
+        <w:t>From the Select A Command box, you should see the two commands that we told the RM-PCS we support via the DeviceInfo message we sent from the device, “ON”, and “OFF”.</w:t>
+      </w:r>
+    </w:p>
+    <w:p>
+      <w:pPr>
+        <w:pStyle w:val="BodyMS"/>
+        <w:numPr>
+          <w:ilvl w:val="0"/>
+          <w:numId w:val="12"/>
+        </w:numPr>
+      </w:pPr>
+      <w:r>
+        <w:t>Choose “ON” from the drop down and choose “Send Command”.  The LED on the device should light, and you should see this message appear in your RPI console</w:t>
+      </w:r>
+    </w:p>
+    <w:p>
+      <w:pPr>
+        <w:pStyle w:val="BodyMS"/>
+        <w:ind w:left="720"/>
+      </w:pPr>
+      <w:r>
+        <w:rPr>
+          <w:noProof/>
+        </w:rPr>
+        <w:drawing>
+          <wp:inline distT="0" distB="0" distL="0" distR="0" wp14:anchorId="5A6E4D78" wp14:editId="7290245B">
+            <wp:extent cx="5732145" cy="1017905"/>
+            <wp:effectExtent l="0" t="0" r="1905" b="0"/>
+            <wp:docPr id="5" name="Picture 5"/>
+            <wp:cNvGraphicFramePr>
+              <a:graphicFrameLocks xmlns:a="http://schemas.openxmlformats.org/drawingml/2006/main" noChangeAspect="1"/>
+            </wp:cNvGraphicFramePr>
+            <a:graphic xmlns:a="http://schemas.openxmlformats.org/drawingml/2006/main">
+              <a:graphicData uri="http://schemas.openxmlformats.org/drawingml/2006/picture">
+                <pic:pic xmlns:pic="http://schemas.openxmlformats.org/drawingml/2006/picture">
+                  <pic:nvPicPr>
+                    <pic:cNvPr id="1" name=""/>
+                    <pic:cNvPicPr/>
+                  </pic:nvPicPr>
+                  <pic:blipFill>
+                    <a:blip r:embed="rId29"/>
+                    <a:stretch>
+                      <a:fillRect/>
+                    </a:stretch>
+                  </pic:blipFill>
+                  <pic:spPr>
+                    <a:xfrm>
+                      <a:off x="0" y="0"/>
+                      <a:ext cx="5732145" cy="1017905"/>
+                    </a:xfrm>
+                    <a:prstGeom prst="rect">
+                      <a:avLst/>
+                    </a:prstGeom>
+                  </pic:spPr>
+                </pic:pic>
+              </a:graphicData>
+            </a:graphic>
+          </wp:inline>
+        </w:drawing>
+      </w:r>
+    </w:p>
+    <w:p>
+      <w:pPr>
+        <w:pStyle w:val="BodyMS"/>
+        <w:numPr>
+          <w:ilvl w:val="0"/>
+          <w:numId w:val="12"/>
+        </w:numPr>
+      </w:pPr>
+      <w:r>
+        <w:t>Now select the “OFF” command from the drop down and send the command.  Observe the LED turn back off and the corresponding message in the RPI console</w:t>
+      </w:r>
+    </w:p>
+    <w:p>
+      <w:pPr>
+        <w:pStyle w:val="BodyMS"/>
+      </w:pPr>
+    </w:p>
+    <w:p>
+      <w:pPr>
+        <w:pStyle w:val="BodyMS"/>
+      </w:pPr>
+      <w:r>
+        <w:t>Congratulations!  You now have a physical IoT device talking to the RM-PCS.  In the next couple of labs, we’ll do some processing of the telemetry data looking for high temperature “alarms” and responding to them.</w:t>
       </w:r>
     </w:p>
     <w:sectPr>
-      <w:footerReference w:type="default" r:id="rId26"/>
+      <w:footerReference w:type="default" r:id="rId30"/>
       <w:type w:val="continuous"/>
       <w:pgSz w:w="11907" w:h="16839" w:code="9"/>
       <w:pgMar w:top="1440" w:right="1440" w:bottom="1440" w:left="1440" w:header="576" w:footer="576" w:gutter="0"/>
@@ -3556,7 +4032,7 @@
         <w:noProof/>
         <w:lang w:val="pt-PT"/>
       </w:rPr>
-      <w:t>13</w:t>
+      <w:t>2</w:t>
     </w:r>
     <w:r>
       <w:rPr>
@@ -3953,6 +4429,181 @@
     </w:lvl>
   </w:abstractNum>
   <w:abstractNum w:abstractNumId="3" w15:restartNumberingAfterBreak="0">
+    <w:nsid w:val="0D843A7B"/>
+    <w:multiLevelType w:val="hybridMultilevel"/>
+    <w:tmpl w:val="8DF0AF56"/>
+    <w:lvl w:ilvl="0" w:tplc="0409000F">
+      <w:start w:val="1"/>
+      <w:numFmt w:val="decimal"/>
+      <w:lvlText w:val="%1."/>
+      <w:lvlJc w:val="left"/>
+      <w:pPr>
+        <w:ind w:left="720" w:hanging="360"/>
+      </w:pPr>
+    </w:lvl>
+    <w:lvl w:ilvl="1" w:tplc="04090019" w:tentative="1">
+      <w:start w:val="1"/>
+      <w:numFmt w:val="lowerLetter"/>
+      <w:lvlText w:val="%2."/>
+      <w:lvlJc w:val="left"/>
+      <w:pPr>
+        <w:ind w:left="1440" w:hanging="360"/>
+      </w:pPr>
+    </w:lvl>
+    <w:lvl w:ilvl="2" w:tplc="0409001B" w:tentative="1">
+      <w:start w:val="1"/>
+      <w:numFmt w:val="lowerRoman"/>
+      <w:lvlText w:val="%3."/>
+      <w:lvlJc w:val="right"/>
+      <w:pPr>
+        <w:ind w:left="2160" w:hanging="180"/>
+      </w:pPr>
+    </w:lvl>
+    <w:lvl w:ilvl="3" w:tplc="0409000F" w:tentative="1">
+      <w:start w:val="1"/>
+      <w:numFmt w:val="decimal"/>
+      <w:lvlText w:val="%4."/>
+      <w:lvlJc w:val="left"/>
+      <w:pPr>
+        <w:ind w:left="2880" w:hanging="360"/>
+      </w:pPr>
+    </w:lvl>
+    <w:lvl w:ilvl="4" w:tplc="04090019" w:tentative="1">
+      <w:start w:val="1"/>
+      <w:numFmt w:val="lowerLetter"/>
+      <w:lvlText w:val="%5."/>
+      <w:lvlJc w:val="left"/>
+      <w:pPr>
+        <w:ind w:left="3600" w:hanging="360"/>
+      </w:pPr>
+    </w:lvl>
+    <w:lvl w:ilvl="5" w:tplc="0409001B" w:tentative="1">
+      <w:start w:val="1"/>
+      <w:numFmt w:val="lowerRoman"/>
+      <w:lvlText w:val="%6."/>
+      <w:lvlJc w:val="right"/>
+      <w:pPr>
+        <w:ind w:left="4320" w:hanging="180"/>
+      </w:pPr>
+    </w:lvl>
+    <w:lvl w:ilvl="6" w:tplc="0409000F" w:tentative="1">
+      <w:start w:val="1"/>
+      <w:numFmt w:val="decimal"/>
+      <w:lvlText w:val="%7."/>
+      <w:lvlJc w:val="left"/>
+      <w:pPr>
+        <w:ind w:left="5040" w:hanging="360"/>
+      </w:pPr>
+    </w:lvl>
+    <w:lvl w:ilvl="7" w:tplc="04090019" w:tentative="1">
+      <w:start w:val="1"/>
+      <w:numFmt w:val="lowerLetter"/>
+      <w:lvlText w:val="%8."/>
+      <w:lvlJc w:val="left"/>
+      <w:pPr>
+        <w:ind w:left="5760" w:hanging="360"/>
+      </w:pPr>
+    </w:lvl>
+    <w:lvl w:ilvl="8" w:tplc="0409001B" w:tentative="1">
+      <w:start w:val="1"/>
+      <w:numFmt w:val="lowerRoman"/>
+      <w:lvlText w:val="%9."/>
+      <w:lvlJc w:val="right"/>
+      <w:pPr>
+        <w:ind w:left="6480" w:hanging="180"/>
+      </w:pPr>
+    </w:lvl>
+  </w:abstractNum>
+  <w:abstractNum w:abstractNumId="4" w15:restartNumberingAfterBreak="0">
+    <w:nsid w:val="37F335DD"/>
+    <w:multiLevelType w:val="hybridMultilevel"/>
+    <w:tmpl w:val="F2625FC6"/>
+    <w:lvl w:ilvl="0" w:tplc="574A2BB4">
+      <w:start w:val="1"/>
+      <w:numFmt w:val="decimal"/>
+      <w:lvlText w:val="%1.)"/>
+      <w:lvlJc w:val="left"/>
+      <w:pPr>
+        <w:ind w:left="720" w:hanging="360"/>
+      </w:pPr>
+      <w:rPr>
+        <w:rFonts w:hint="default"/>
+      </w:rPr>
+    </w:lvl>
+    <w:lvl w:ilvl="1" w:tplc="04090019" w:tentative="1">
+      <w:start w:val="1"/>
+      <w:numFmt w:val="lowerLetter"/>
+      <w:lvlText w:val="%2."/>
+      <w:lvlJc w:val="left"/>
+      <w:pPr>
+        <w:ind w:left="1440" w:hanging="360"/>
+      </w:pPr>
+    </w:lvl>
+    <w:lvl w:ilvl="2" w:tplc="0409001B" w:tentative="1">
+      <w:start w:val="1"/>
+      <w:numFmt w:val="lowerRoman"/>
+      <w:lvlText w:val="%3."/>
+      <w:lvlJc w:val="right"/>
+      <w:pPr>
+        <w:ind w:left="2160" w:hanging="180"/>
+      </w:pPr>
+    </w:lvl>
+    <w:lvl w:ilvl="3" w:tplc="0409000F" w:tentative="1">
+      <w:start w:val="1"/>
+      <w:numFmt w:val="decimal"/>
+      <w:lvlText w:val="%4."/>
+      <w:lvlJc w:val="left"/>
+      <w:pPr>
+        <w:ind w:left="2880" w:hanging="360"/>
+      </w:pPr>
+    </w:lvl>
+    <w:lvl w:ilvl="4" w:tplc="04090019" w:tentative="1">
+      <w:start w:val="1"/>
+      <w:numFmt w:val="lowerLetter"/>
+      <w:lvlText w:val="%5."/>
+      <w:lvlJc w:val="left"/>
+      <w:pPr>
+        <w:ind w:left="3600" w:hanging="360"/>
+      </w:pPr>
+    </w:lvl>
+    <w:lvl w:ilvl="5" w:tplc="0409001B" w:tentative="1">
+      <w:start w:val="1"/>
+      <w:numFmt w:val="lowerRoman"/>
+      <w:lvlText w:val="%6."/>
+      <w:lvlJc w:val="right"/>
+      <w:pPr>
+        <w:ind w:left="4320" w:hanging="180"/>
+      </w:pPr>
+    </w:lvl>
+    <w:lvl w:ilvl="6" w:tplc="0409000F" w:tentative="1">
+      <w:start w:val="1"/>
+      <w:numFmt w:val="decimal"/>
+      <w:lvlText w:val="%7."/>
+      <w:lvlJc w:val="left"/>
+      <w:pPr>
+        <w:ind w:left="5040" w:hanging="360"/>
+      </w:pPr>
+    </w:lvl>
+    <w:lvl w:ilvl="7" w:tplc="04090019" w:tentative="1">
+      <w:start w:val="1"/>
+      <w:numFmt w:val="lowerLetter"/>
+      <w:lvlText w:val="%8."/>
+      <w:lvlJc w:val="left"/>
+      <w:pPr>
+        <w:ind w:left="5760" w:hanging="360"/>
+      </w:pPr>
+    </w:lvl>
+    <w:lvl w:ilvl="8" w:tplc="0409001B" w:tentative="1">
+      <w:start w:val="1"/>
+      <w:numFmt w:val="lowerRoman"/>
+      <w:lvlText w:val="%9."/>
+      <w:lvlJc w:val="right"/>
+      <w:pPr>
+        <w:ind w:left="6480" w:hanging="180"/>
+      </w:pPr>
+    </w:lvl>
+  </w:abstractNum>
+  <w:abstractNum w:abstractNumId="5" w15:restartNumberingAfterBreak="0">
     <w:nsid w:val="3B894357"/>
     <w:multiLevelType w:val="hybridMultilevel"/>
     <w:tmpl w:val="81368CB0"/>
@@ -4041,7 +4692,7 @@
       </w:pPr>
     </w:lvl>
   </w:abstractNum>
-  <w:abstractNum w:abstractNumId="4" w15:restartNumberingAfterBreak="0">
+  <w:abstractNum w:abstractNumId="6" w15:restartNumberingAfterBreak="0">
     <w:nsid w:val="43AA1DE7"/>
     <w:multiLevelType w:val="hybridMultilevel"/>
     <w:tmpl w:val="E8CC78A0"/>
@@ -4154,7 +4805,7 @@
       </w:rPr>
     </w:lvl>
   </w:abstractNum>
-  <w:abstractNum w:abstractNumId="5" w15:restartNumberingAfterBreak="0">
+  <w:abstractNum w:abstractNumId="7" w15:restartNumberingAfterBreak="0">
     <w:nsid w:val="457E2C78"/>
     <w:multiLevelType w:val="hybridMultilevel"/>
     <w:tmpl w:val="53C409B6"/>
@@ -4267,7 +4918,7 @@
       </w:rPr>
     </w:lvl>
   </w:abstractNum>
-  <w:abstractNum w:abstractNumId="6" w15:restartNumberingAfterBreak="0">
+  <w:abstractNum w:abstractNumId="8" w15:restartNumberingAfterBreak="0">
     <w:nsid w:val="47775C67"/>
     <w:multiLevelType w:val="hybridMultilevel"/>
     <w:tmpl w:val="1EE0EAB4"/>
@@ -4380,7 +5031,7 @@
       </w:rPr>
     </w:lvl>
   </w:abstractNum>
-  <w:abstractNum w:abstractNumId="7" w15:restartNumberingAfterBreak="0">
+  <w:abstractNum w:abstractNumId="9" w15:restartNumberingAfterBreak="0">
     <w:nsid w:val="60752F5E"/>
     <w:multiLevelType w:val="hybridMultilevel"/>
     <w:tmpl w:val="B68A7A04"/>
@@ -4493,7 +5144,96 @@
       </w:rPr>
     </w:lvl>
   </w:abstractNum>
-  <w:abstractNum w:abstractNumId="8" w15:restartNumberingAfterBreak="0">
+  <w:abstractNum w:abstractNumId="10" w15:restartNumberingAfterBreak="0">
+    <w:nsid w:val="776238B6"/>
+    <w:multiLevelType w:val="hybridMultilevel"/>
+    <w:tmpl w:val="5DC4A1C4"/>
+    <w:lvl w:ilvl="0" w:tplc="91A4ED3A">
+      <w:start w:val="1"/>
+      <w:numFmt w:val="decimal"/>
+      <w:lvlText w:val="%1)"/>
+      <w:lvlJc w:val="left"/>
+      <w:pPr>
+        <w:ind w:left="720" w:hanging="360"/>
+      </w:pPr>
+      <w:rPr>
+        <w:rFonts w:ascii="Segoe Pro" w:hAnsi="Segoe Pro" w:cstheme="minorBidi" w:hint="default"/>
+      </w:rPr>
+    </w:lvl>
+    <w:lvl w:ilvl="1" w:tplc="04090019" w:tentative="1">
+      <w:start w:val="1"/>
+      <w:numFmt w:val="lowerLetter"/>
+      <w:lvlText w:val="%2."/>
+      <w:lvlJc w:val="left"/>
+      <w:pPr>
+        <w:ind w:left="1440" w:hanging="360"/>
+      </w:pPr>
+    </w:lvl>
+    <w:lvl w:ilvl="2" w:tplc="0409001B" w:tentative="1">
+      <w:start w:val="1"/>
+      <w:numFmt w:val="lowerRoman"/>
+      <w:lvlText w:val="%3."/>
+      <w:lvlJc w:val="right"/>
+      <w:pPr>
+        <w:ind w:left="2160" w:hanging="180"/>
+      </w:pPr>
+    </w:lvl>
+    <w:lvl w:ilvl="3" w:tplc="0409000F" w:tentative="1">
+      <w:start w:val="1"/>
+      <w:numFmt w:val="decimal"/>
+      <w:lvlText w:val="%4."/>
+      <w:lvlJc w:val="left"/>
+      <w:pPr>
+        <w:ind w:left="2880" w:hanging="360"/>
+      </w:pPr>
+    </w:lvl>
+    <w:lvl w:ilvl="4" w:tplc="04090019" w:tentative="1">
+      <w:start w:val="1"/>
+      <w:numFmt w:val="lowerLetter"/>
+      <w:lvlText w:val="%5."/>
+      <w:lvlJc w:val="left"/>
+      <w:pPr>
+        <w:ind w:left="3600" w:hanging="360"/>
+      </w:pPr>
+    </w:lvl>
+    <w:lvl w:ilvl="5" w:tplc="0409001B" w:tentative="1">
+      <w:start w:val="1"/>
+      <w:numFmt w:val="lowerRoman"/>
+      <w:lvlText w:val="%6."/>
+      <w:lvlJc w:val="right"/>
+      <w:pPr>
+        <w:ind w:left="4320" w:hanging="180"/>
+      </w:pPr>
+    </w:lvl>
+    <w:lvl w:ilvl="6" w:tplc="0409000F" w:tentative="1">
+      <w:start w:val="1"/>
+      <w:numFmt w:val="decimal"/>
+      <w:lvlText w:val="%7."/>
+      <w:lvlJc w:val="left"/>
+      <w:pPr>
+        <w:ind w:left="5040" w:hanging="360"/>
+      </w:pPr>
+    </w:lvl>
+    <w:lvl w:ilvl="7" w:tplc="04090019" w:tentative="1">
+      <w:start w:val="1"/>
+      <w:numFmt w:val="lowerLetter"/>
+      <w:lvlText w:val="%8."/>
+      <w:lvlJc w:val="left"/>
+      <w:pPr>
+        <w:ind w:left="5760" w:hanging="360"/>
+      </w:pPr>
+    </w:lvl>
+    <w:lvl w:ilvl="8" w:tplc="0409001B" w:tentative="1">
+      <w:start w:val="1"/>
+      <w:numFmt w:val="lowerRoman"/>
+      <w:lvlText w:val="%9."/>
+      <w:lvlJc w:val="right"/>
+      <w:pPr>
+        <w:ind w:left="6480" w:hanging="180"/>
+      </w:pPr>
+    </w:lvl>
+  </w:abstractNum>
+  <w:abstractNum w:abstractNumId="11" w15:restartNumberingAfterBreak="0">
     <w:nsid w:val="78397BDA"/>
     <w:multiLevelType w:val="hybridMultilevel"/>
     <w:tmpl w:val="C602B19E"/>
@@ -4589,25 +5329,34 @@
     <w:abstractNumId w:val="0"/>
   </w:num>
   <w:num w:numId="3">
+    <w:abstractNumId w:val="9"/>
+  </w:num>
+  <w:num w:numId="4">
+    <w:abstractNumId w:val="5"/>
+  </w:num>
+  <w:num w:numId="5">
+    <w:abstractNumId w:val="8"/>
+  </w:num>
+  <w:num w:numId="6">
     <w:abstractNumId w:val="7"/>
   </w:num>
-  <w:num w:numId="4">
-    <w:abstractNumId w:val="3"/>
-  </w:num>
-  <w:num w:numId="5">
+  <w:num w:numId="7">
     <w:abstractNumId w:val="6"/>
   </w:num>
-  <w:num w:numId="6">
-    <w:abstractNumId w:val="5"/>
-  </w:num>
-  <w:num w:numId="7">
-    <w:abstractNumId w:val="4"/>
-  </w:num>
   <w:num w:numId="8">
-    <w:abstractNumId w:val="8"/>
+    <w:abstractNumId w:val="11"/>
   </w:num>
   <w:num w:numId="9">
     <w:abstractNumId w:val="1"/>
+  </w:num>
+  <w:num w:numId="10">
+    <w:abstractNumId w:val="3"/>
+  </w:num>
+  <w:num w:numId="11">
+    <w:abstractNumId w:val="10"/>
+  </w:num>
+  <w:num w:numId="12">
+    <w:abstractNumId w:val="4"/>
   </w:num>
   <w:numIdMacAtCleanup w:val="9"/>
 </w:numbering>
@@ -5088,6 +5837,7 @@
   <w:style w:type="character" w:default="1" w:styleId="DefaultParagraphFont">
     <w:name w:val="Default Paragraph Font"/>
     <w:uiPriority w:val="1"/>
+    <w:semiHidden/>
     <w:unhideWhenUsed/>
   </w:style>
   <w:style w:type="table" w:default="1" w:styleId="TableNormal">
@@ -6729,6 +7479,21 @@
 </file>
 
 <file path=customXml/item2.xml><?xml version="1.0" encoding="utf-8"?>
+<p:properties xmlns:p="http://schemas.microsoft.com/office/2006/metadata/properties" xmlns:xsi="http://www.w3.org/2001/XMLSchema-instance" xmlns:pc="http://schemas.microsoft.com/office/infopath/2007/PartnerControls">
+  <documentManagement>
+    <SharedWithUsers xmlns="7428e819-8ab6-40aa-abf2-04b819a7dfb7">
+      <UserInfo>
+        <DisplayName/>
+        <AccountId xsi:nil="true"/>
+        <AccountType/>
+      </UserInfo>
+    </SharedWithUsers>
+    <IMAddress xmlns="http://schemas.microsoft.com/sharepoint/v3" xsi:nil="true"/>
+  </documentManagement>
+</p:properties>
+</file>
+
+<file path=customXml/item3.xml><?xml version="1.0" encoding="utf-8"?>
 <ct:contentTypeSchema xmlns:ct="http://schemas.microsoft.com/office/2006/metadata/contentType" xmlns:ma="http://schemas.microsoft.com/office/2006/metadata/properties/metaAttributes" ct:_="" ma:_="" ma:contentTypeName="Document" ma:contentTypeID="0x010100442D4CC19CC12A408AC4DE8A2E088923" ma:contentTypeVersion="4" ma:contentTypeDescription="Create a new document." ma:contentTypeScope="" ma:versionID="9930d5c4b16410d3c77ba0ade2bf704f">
   <xsd:schema xmlns:xsd="http://www.w3.org/2001/XMLSchema" xmlns:xs="http://www.w3.org/2001/XMLSchema" xmlns:p="http://schemas.microsoft.com/office/2006/metadata/properties" xmlns:ns1="http://schemas.microsoft.com/sharepoint/v3" xmlns:ns3="7428e819-8ab6-40aa-abf2-04b819a7dfb7" targetNamespace="http://schemas.microsoft.com/office/2006/metadata/properties" ma:root="true" ma:fieldsID="d21c82219a549497b3a585ed64e3dd39" ns1:_="" ns3:_="">
     <xsd:import namespace="http://schemas.microsoft.com/sharepoint/v3"/>
@@ -6893,21 +7658,6 @@
 </ct:contentTypeSchema>
 </file>
 
-<file path=customXml/item3.xml><?xml version="1.0" encoding="utf-8"?>
-<p:properties xmlns:p="http://schemas.microsoft.com/office/2006/metadata/properties" xmlns:xsi="http://www.w3.org/2001/XMLSchema-instance" xmlns:pc="http://schemas.microsoft.com/office/infopath/2007/PartnerControls">
-  <documentManagement>
-    <SharedWithUsers xmlns="7428e819-8ab6-40aa-abf2-04b819a7dfb7">
-      <UserInfo>
-        <DisplayName/>
-        <AccountId xsi:nil="true"/>
-        <AccountType/>
-      </UserInfo>
-    </SharedWithUsers>
-    <IMAddress xmlns="http://schemas.microsoft.com/sharepoint/v3" xsi:nil="true"/>
-  </documentManagement>
-</p:properties>
-</file>
-
 <file path=customXml/item4.xml><?xml version="1.0" encoding="utf-8"?>
 <b:Sources xmlns:b="http://schemas.openxmlformats.org/officeDocument/2006/bibliography" xmlns="http://schemas.openxmlformats.org/officeDocument/2006/bibliography" SelectedStyle="\APASixthEditionOfficeOnline.xsl" StyleName="APA" Version="6"/>
 </file>
@@ -6925,6 +7675,23 @@
 </file>
 
 <file path=customXml/itemProps2.xml><?xml version="1.0" encoding="utf-8"?>
+<ds:datastoreItem xmlns:ds="http://schemas.openxmlformats.org/officeDocument/2006/customXml" ds:itemID="{D67D6C38-AB93-4665-A89A-0A356716DD99}">
+  <ds:schemaRefs>
+    <ds:schemaRef ds:uri="http://purl.org/dc/elements/1.1/"/>
+    <ds:schemaRef ds:uri="http://schemas.microsoft.com/office/2006/metadata/properties"/>
+    <ds:schemaRef ds:uri="http://schemas.microsoft.com/sharepoint/v3"/>
+    <ds:schemaRef ds:uri="http://purl.org/dc/terms/"/>
+    <ds:schemaRef ds:uri="http://schemas.openxmlformats.org/package/2006/metadata/core-properties"/>
+    <ds:schemaRef ds:uri="http://purl.org/dc/dcmitype/"/>
+    <ds:schemaRef ds:uri="http://schemas.microsoft.com/office/2006/documentManagement/types"/>
+    <ds:schemaRef ds:uri="http://schemas.microsoft.com/office/infopath/2007/PartnerControls"/>
+    <ds:schemaRef ds:uri="7428e819-8ab6-40aa-abf2-04b819a7dfb7"/>
+    <ds:schemaRef ds:uri="http://www.w3.org/XML/1998/namespace"/>
+  </ds:schemaRefs>
+</ds:datastoreItem>
+</file>
+
+<file path=customXml/itemProps3.xml><?xml version="1.0" encoding="utf-8"?>
 <ds:datastoreItem xmlns:ds="http://schemas.openxmlformats.org/officeDocument/2006/customXml" ds:itemID="{F7B154D7-B5E2-45EB-BB2A-7FFF316DB825}">
   <ds:schemaRefs>
     <ds:schemaRef ds:uri="http://schemas.microsoft.com/office/2006/metadata/contentType"/>
@@ -6943,25 +7710,8 @@
 </ds:datastoreItem>
 </file>
 
-<file path=customXml/itemProps3.xml><?xml version="1.0" encoding="utf-8"?>
-<ds:datastoreItem xmlns:ds="http://schemas.openxmlformats.org/officeDocument/2006/customXml" ds:itemID="{D67D6C38-AB93-4665-A89A-0A356716DD99}">
-  <ds:schemaRefs>
-    <ds:schemaRef ds:uri="http://purl.org/dc/terms/"/>
-    <ds:schemaRef ds:uri="http://schemas.openxmlformats.org/package/2006/metadata/core-properties"/>
-    <ds:schemaRef ds:uri="http://schemas.microsoft.com/office/2006/documentManagement/types"/>
-    <ds:schemaRef ds:uri="http://schemas.microsoft.com/office/infopath/2007/PartnerControls"/>
-    <ds:schemaRef ds:uri="http://purl.org/dc/elements/1.1/"/>
-    <ds:schemaRef ds:uri="http://schemas.microsoft.com/office/2006/metadata/properties"/>
-    <ds:schemaRef ds:uri="http://schemas.microsoft.com/sharepoint/v3"/>
-    <ds:schemaRef ds:uri="7428e819-8ab6-40aa-abf2-04b819a7dfb7"/>
-    <ds:schemaRef ds:uri="http://www.w3.org/XML/1998/namespace"/>
-    <ds:schemaRef ds:uri="http://purl.org/dc/dcmitype/"/>
-  </ds:schemaRefs>
-</ds:datastoreItem>
-</file>
-
 <file path=customXml/itemProps4.xml><?xml version="1.0" encoding="utf-8"?>
-<ds:datastoreItem xmlns:ds="http://schemas.openxmlformats.org/officeDocument/2006/customXml" ds:itemID="{2ACD6647-3A5D-450D-9721-8915E4E71783}">
+<ds:datastoreItem xmlns:ds="http://schemas.openxmlformats.org/officeDocument/2006/customXml" ds:itemID="{1A1B2354-9EB9-45D3-8828-0423D3734049}">
   <ds:schemaRefs>
     <ds:schemaRef ds:uri="http://schemas.openxmlformats.org/officeDocument/2006/bibliography"/>
   </ds:schemaRefs>
@@ -6969,7 +7719,7 @@
 </file>
 
 <file path=customXml/itemProps5.xml><?xml version="1.0" encoding="utf-8"?>
-<ds:datastoreItem xmlns:ds="http://schemas.openxmlformats.org/officeDocument/2006/customXml" ds:itemID="{94799FCB-188D-407C-82DA-D99DD7056D08}">
+<ds:datastoreItem xmlns:ds="http://schemas.openxmlformats.org/officeDocument/2006/customXml" ds:itemID="{C6517E07-9F5F-411C-847C-6F3CC6766114}">
   <ds:schemaRefs>
     <ds:schemaRef ds:uri="http://schemas.openxmlformats.org/officeDocument/2006/bibliography"/>
   </ds:schemaRefs>

</xml_diff>

<commit_message>
added PPT and updated Lab 2
</commit_message>
<xml_diff>
--- a/Lab2/Lab 2 - Connect Device to IoTHub.docx
+++ b/Lab2/Lab 2 - Connect Device to IoTHub.docx
@@ -2,13 +2,13 @@
 <file path=word/document.xml><?xml version="1.0" encoding="utf-8"?>
 <w:document xmlns:wpc="http://schemas.microsoft.com/office/word/2010/wordprocessingCanvas" xmlns:cx="http://schemas.microsoft.com/office/drawing/2014/chartex" xmlns:cx1="http://schemas.microsoft.com/office/drawing/2015/9/8/chartex" xmlns:cx2="http://schemas.microsoft.com/office/drawing/2015/10/21/chartex" xmlns:cx3="http://schemas.microsoft.com/office/drawing/2016/5/9/chartex" xmlns:cx4="http://schemas.microsoft.com/office/drawing/2016/5/10/chartex" xmlns:cx5="http://schemas.microsoft.com/office/drawing/2016/5/11/chartex" xmlns:mc="http://schemas.openxmlformats.org/markup-compatibility/2006" xmlns:o="urn:schemas-microsoft-com:office:office" xmlns:r="http://schemas.openxmlformats.org/officeDocument/2006/relationships" xmlns:m="http://schemas.openxmlformats.org/officeDocument/2006/math" xmlns:v="urn:schemas-microsoft-com:vml" xmlns:wp14="http://schemas.microsoft.com/office/word/2010/wordprocessingDrawing" xmlns:wp="http://schemas.openxmlformats.org/drawingml/2006/wordprocessingDrawing" xmlns:w10="urn:schemas-microsoft-com:office:word" xmlns:w="http://schemas.openxmlformats.org/wordprocessingml/2006/main" xmlns:w14="http://schemas.microsoft.com/office/word/2010/wordml" xmlns:w15="http://schemas.microsoft.com/office/word/2012/wordml" xmlns:w16se="http://schemas.microsoft.com/office/word/2015/wordml/symex" xmlns:wpg="http://schemas.microsoft.com/office/word/2010/wordprocessingGroup" xmlns:wpi="http://schemas.microsoft.com/office/word/2010/wordprocessingInk" xmlns:wne="http://schemas.microsoft.com/office/word/2006/wordml" xmlns:wps="http://schemas.microsoft.com/office/word/2010/wordprocessingShape" mc:Ignorable="w14 w15 w16se wp14">
   <w:body>
-    <w:bookmarkStart w:id="0" w:name="_GoBack"/>
-    <w:bookmarkEnd w:id="0"/>
     <w:p>
       <w:pPr>
         <w:pStyle w:val="BodyMS"/>
         <w:ind w:left="-90"/>
       </w:pPr>
+      <w:bookmarkStart w:id="0" w:name="_GoBack"/>
+      <w:bookmarkEnd w:id="0"/>
       <w:r>
         <w:rPr>
           <w:noProof/>
@@ -591,7 +591,7 @@
         <w:pStyle w:val="Heading1MS"/>
         <w:spacing w:before="0" w:after="240" w:line="240" w:lineRule="auto"/>
       </w:pPr>
-      <w:bookmarkStart w:id="2" w:name="_Toc461796314"/>
+      <w:bookmarkStart w:id="2" w:name="_Toc463291875"/>
       <w:r>
         <w:lastRenderedPageBreak/>
         <w:t>Change Record</w:t>
@@ -833,6 +833,14 @@
                 <w:lang w:val="en-US"/>
               </w:rPr>
             </w:pPr>
+            <w:r>
+              <w:rPr>
+                <w:sz w:val="20"/>
+                <w:szCs w:val="20"/>
+                <w:lang w:val="en-US"/>
+              </w:rPr>
+              <w:t>10/3/2016</w:t>
+            </w:r>
           </w:p>
         </w:tc>
         <w:tc>
@@ -851,6 +859,34 @@
                 <w:lang w:val="en-US"/>
               </w:rPr>
             </w:pPr>
+            <w:r>
+              <w:rPr>
+                <w:sz w:val="20"/>
+                <w:szCs w:val="20"/>
+                <w:lang w:val="en-US"/>
+              </w:rPr>
+              <w:t>Steve Busby</w:t>
+            </w:r>
+          </w:p>
+          <w:p>
+            <w:pPr>
+              <w:pStyle w:val="TableTextMS"/>
+              <w:spacing w:before="0" w:after="0" w:line="240" w:lineRule="auto"/>
+              <w:jc w:val="center"/>
+              <w:rPr>
+                <w:sz w:val="20"/>
+                <w:szCs w:val="20"/>
+                <w:lang w:val="en-US"/>
+              </w:rPr>
+            </w:pPr>
+            <w:r>
+              <w:rPr>
+                <w:sz w:val="20"/>
+                <w:szCs w:val="20"/>
+                <w:lang w:val="en-US"/>
+              </w:rPr>
+              <w:t>Danilo Diaz</w:t>
+            </w:r>
           </w:p>
         </w:tc>
         <w:tc>
@@ -869,6 +905,14 @@
                 <w:lang w:val="en-US"/>
               </w:rPr>
             </w:pPr>
+            <w:r>
+              <w:rPr>
+                <w:sz w:val="20"/>
+                <w:szCs w:val="20"/>
+                <w:lang w:val="en-US"/>
+              </w:rPr>
+              <w:t>1.1</w:t>
+            </w:r>
           </w:p>
         </w:tc>
         <w:tc>
@@ -887,6 +931,14 @@
                 <w:lang w:val="en-US"/>
               </w:rPr>
             </w:pPr>
+            <w:r>
+              <w:rPr>
+                <w:sz w:val="20"/>
+                <w:szCs w:val="20"/>
+                <w:lang w:val="en-US"/>
+              </w:rPr>
+              <w:t>Updated lab2.py to have a single place to change deviceID/key/etc.  Added Appendix A</w:t>
+            </w:r>
           </w:p>
         </w:tc>
       </w:tr>
@@ -1043,7 +1095,7 @@
         </w:rPr>
         <w:fldChar w:fldCharType="separate"/>
       </w:r>
-      <w:hyperlink w:anchor="_Toc461796314" w:history="1">
+      <w:hyperlink w:anchor="_Toc463291875" w:history="1">
         <w:r>
           <w:rPr>
             <w:rStyle w:val="Hyperlink"/>
@@ -1066,7 +1118,7 @@
           <w:rPr>
             <w:webHidden/>
           </w:rPr>
-          <w:instrText xml:space="preserve"> PAGEREF _Toc461796314 \h </w:instrText>
+          <w:instrText xml:space="preserve"> PAGEREF _Toc463291875 \h </w:instrText>
         </w:r>
         <w:r>
           <w:rPr>
@@ -1103,7 +1155,7 @@
           <w:szCs w:val="22"/>
         </w:rPr>
       </w:pPr>
-      <w:hyperlink w:anchor="_Toc461796315" w:history="1">
+      <w:hyperlink w:anchor="_Toc463291876" w:history="1">
         <w:r>
           <w:rPr>
             <w:rStyle w:val="Hyperlink"/>
@@ -1126,7 +1178,7 @@
           <w:rPr>
             <w:webHidden/>
           </w:rPr>
-          <w:instrText xml:space="preserve"> PAGEREF _Toc461796315 \h </w:instrText>
+          <w:instrText xml:space="preserve"> PAGEREF _Toc463291876 \h </w:instrText>
         </w:r>
         <w:r>
           <w:rPr>
@@ -1163,12 +1215,27 @@
           <w:szCs w:val="22"/>
         </w:rPr>
       </w:pPr>
-      <w:hyperlink w:anchor="_Toc461796316" w:history="1">
+      <w:hyperlink w:anchor="_Toc463291877" w:history="1">
         <w:r>
           <w:rPr>
             <w:rStyle w:val="Hyperlink"/>
           </w:rPr>
-          <w:t>1.) Create a Stream Analytics Job</w:t>
+          <w:t>1.)</w:t>
+        </w:r>
+        <w:r>
+          <w:rPr>
+            <w:rFonts w:asciiTheme="minorHAnsi" w:eastAsiaTheme="minorEastAsia" w:hAnsiTheme="minorHAnsi"/>
+            <w:color w:val="auto"/>
+            <w:sz w:val="22"/>
+            <w:szCs w:val="22"/>
+          </w:rPr>
+          <w:tab/>
+        </w:r>
+        <w:r>
+          <w:rPr>
+            <w:rStyle w:val="Hyperlink"/>
+          </w:rPr>
+          <w:t>Environment and device setup</w:t>
         </w:r>
         <w:r>
           <w:rPr>
@@ -1186,7 +1253,7 @@
           <w:rPr>
             <w:webHidden/>
           </w:rPr>
-          <w:instrText xml:space="preserve"> PAGEREF _Toc461796316 \h </w:instrText>
+          <w:instrText xml:space="preserve"> PAGEREF _Toc463291877 \h </w:instrText>
         </w:r>
         <w:r>
           <w:rPr>
@@ -1223,12 +1290,12 @@
           <w:szCs w:val="22"/>
         </w:rPr>
       </w:pPr>
-      <w:hyperlink w:anchor="_Toc461796317" w:history="1">
+      <w:hyperlink w:anchor="_Toc463291878" w:history="1">
         <w:r>
           <w:rPr>
             <w:rStyle w:val="Hyperlink"/>
           </w:rPr>
-          <w:t>2.) Defining the Input</w:t>
+          <w:t>2.) Connected to and powering your RPI</w:t>
         </w:r>
         <w:r>
           <w:rPr>
@@ -1246,67 +1313,7 @@
           <w:rPr>
             <w:webHidden/>
           </w:rPr>
-          <w:instrText xml:space="preserve"> PAGEREF _Toc461796317 \h </w:instrText>
-        </w:r>
-        <w:r>
-          <w:rPr>
-            <w:webHidden/>
-          </w:rPr>
-        </w:r>
-        <w:r>
-          <w:rPr>
-            <w:webHidden/>
-          </w:rPr>
-          <w:fldChar w:fldCharType="separate"/>
-        </w:r>
-        <w:r>
-          <w:rPr>
-            <w:webHidden/>
-          </w:rPr>
-          <w:t>7</w:t>
-        </w:r>
-        <w:r>
-          <w:rPr>
-            <w:webHidden/>
-          </w:rPr>
-          <w:fldChar w:fldCharType="end"/>
-        </w:r>
-      </w:hyperlink>
-    </w:p>
-    <w:p>
-      <w:pPr>
-        <w:pStyle w:val="TOC2"/>
-        <w:rPr>
-          <w:rFonts w:asciiTheme="minorHAnsi" w:eastAsiaTheme="minorEastAsia" w:hAnsiTheme="minorHAnsi"/>
-          <w:color w:val="auto"/>
-          <w:sz w:val="22"/>
-          <w:szCs w:val="22"/>
-        </w:rPr>
-      </w:pPr>
-      <w:hyperlink w:anchor="_Toc461796318" w:history="1">
-        <w:r>
-          <w:rPr>
-            <w:rStyle w:val="Hyperlink"/>
-          </w:rPr>
-          <w:t>3.) Creating the output EventHub queue</w:t>
-        </w:r>
-        <w:r>
-          <w:rPr>
-            <w:webHidden/>
-          </w:rPr>
-          <w:tab/>
-        </w:r>
-        <w:r>
-          <w:rPr>
-            <w:webHidden/>
-          </w:rPr>
-          <w:fldChar w:fldCharType="begin"/>
-        </w:r>
-        <w:r>
-          <w:rPr>
-            <w:webHidden/>
-          </w:rPr>
-          <w:instrText xml:space="preserve"> PAGEREF _Toc461796318 \h </w:instrText>
+          <w:instrText xml:space="preserve"> PAGEREF _Toc463291878 \h </w:instrText>
         </w:r>
         <w:r>
           <w:rPr>
@@ -1343,12 +1350,12 @@
           <w:szCs w:val="22"/>
         </w:rPr>
       </w:pPr>
-      <w:hyperlink w:anchor="_Toc461796319" w:history="1">
+      <w:hyperlink w:anchor="_Toc463291879" w:history="1">
         <w:r>
           <w:rPr>
             <w:rStyle w:val="Hyperlink"/>
           </w:rPr>
-          <w:t>4) Defining the Stream Analytics Output</w:t>
+          <w:t>3.) Gathering IDs, Keys, and Connection Strings</w:t>
         </w:r>
         <w:r>
           <w:rPr>
@@ -1366,7 +1373,7 @@
           <w:rPr>
             <w:webHidden/>
           </w:rPr>
-          <w:instrText xml:space="preserve"> PAGEREF _Toc461796319 \h </w:instrText>
+          <w:instrText xml:space="preserve"> PAGEREF _Toc463291879 \h </w:instrText>
         </w:r>
         <w:r>
           <w:rPr>
@@ -1383,7 +1390,7 @@
           <w:rPr>
             <w:webHidden/>
           </w:rPr>
-          <w:t>13</w:t>
+          <w:t>10</w:t>
         </w:r>
         <w:r>
           <w:rPr>
@@ -1403,12 +1410,24 @@
           <w:szCs w:val="22"/>
         </w:rPr>
       </w:pPr>
-      <w:hyperlink w:anchor="_Toc461796320" w:history="1">
+      <w:hyperlink w:anchor="_Toc463291880" w:history="1">
         <w:r>
           <w:rPr>
             <w:rStyle w:val="Hyperlink"/>
           </w:rPr>
-          <w:t>5) Writing the Streaming Query</w:t>
+          <w:t>Before we can c</w:t>
+        </w:r>
+        <w:r>
+          <w:rPr>
+            <w:rStyle w:val="Hyperlink"/>
+          </w:rPr>
+          <w:t>o</w:t>
+        </w:r>
+        <w:r>
+          <w:rPr>
+            <w:rStyle w:val="Hyperlink"/>
+          </w:rPr>
+          <w:t>nnect the device to the Azure RM-PCS, we need to let the solution know about the device (so we can authenticate).</w:t>
         </w:r>
         <w:r>
           <w:rPr>
@@ -1426,7 +1445,7 @@
           <w:rPr>
             <w:webHidden/>
           </w:rPr>
-          <w:instrText xml:space="preserve"> PAGEREF _Toc461796320 \h </w:instrText>
+          <w:instrText xml:space="preserve"> PAGEREF _Toc463291880 \h </w:instrText>
         </w:r>
         <w:r>
           <w:rPr>
@@ -1443,7 +1462,7 @@
           <w:rPr>
             <w:webHidden/>
           </w:rPr>
-          <w:t>15</w:t>
+          <w:t>10</w:t>
         </w:r>
         <w:r>
           <w:rPr>
@@ -1455,6 +1474,126 @@
     </w:p>
     <w:p>
       <w:pPr>
+        <w:pStyle w:val="TOC2"/>
+        <w:rPr>
+          <w:rFonts w:asciiTheme="minorHAnsi" w:eastAsiaTheme="minorEastAsia" w:hAnsiTheme="minorHAnsi"/>
+          <w:color w:val="auto"/>
+          <w:sz w:val="22"/>
+          <w:szCs w:val="22"/>
+        </w:rPr>
+      </w:pPr>
+      <w:hyperlink w:anchor="_Toc463291881" w:history="1">
+        <w:r>
+          <w:rPr>
+            <w:rStyle w:val="Hyperlink"/>
+          </w:rPr>
+          <w:t>4.) Posting Telemetry data to Azure</w:t>
+        </w:r>
+        <w:r>
+          <w:rPr>
+            <w:webHidden/>
+          </w:rPr>
+          <w:tab/>
+        </w:r>
+        <w:r>
+          <w:rPr>
+            <w:webHidden/>
+          </w:rPr>
+          <w:fldChar w:fldCharType="begin"/>
+        </w:r>
+        <w:r>
+          <w:rPr>
+            <w:webHidden/>
+          </w:rPr>
+          <w:instrText xml:space="preserve"> PAGEREF _Toc463291881 \h </w:instrText>
+        </w:r>
+        <w:r>
+          <w:rPr>
+            <w:webHidden/>
+          </w:rPr>
+        </w:r>
+        <w:r>
+          <w:rPr>
+            <w:webHidden/>
+          </w:rPr>
+          <w:fldChar w:fldCharType="separate"/>
+        </w:r>
+        <w:r>
+          <w:rPr>
+            <w:webHidden/>
+          </w:rPr>
+          <w:t>12</w:t>
+        </w:r>
+        <w:r>
+          <w:rPr>
+            <w:webHidden/>
+          </w:rPr>
+          <w:fldChar w:fldCharType="end"/>
+        </w:r>
+      </w:hyperlink>
+    </w:p>
+    <w:p>
+      <w:pPr>
+        <w:pStyle w:val="TOC2"/>
+        <w:rPr>
+          <w:rFonts w:asciiTheme="minorHAnsi" w:eastAsiaTheme="minorEastAsia" w:hAnsiTheme="minorHAnsi"/>
+          <w:color w:val="auto"/>
+          <w:sz w:val="22"/>
+          <w:szCs w:val="22"/>
+        </w:rPr>
+      </w:pPr>
+      <w:hyperlink w:anchor="_Toc463291882" w:history="1">
+        <w:r>
+          <w:rPr>
+            <w:rStyle w:val="Hyperlink"/>
+          </w:rPr>
+          <w:t>5.) Posting Telemetry data to Azure</w:t>
+        </w:r>
+        <w:r>
+          <w:rPr>
+            <w:webHidden/>
+          </w:rPr>
+          <w:tab/>
+        </w:r>
+        <w:r>
+          <w:rPr>
+            <w:webHidden/>
+          </w:rPr>
+          <w:fldChar w:fldCharType="begin"/>
+        </w:r>
+        <w:r>
+          <w:rPr>
+            <w:webHidden/>
+          </w:rPr>
+          <w:instrText xml:space="preserve"> PAGEREF _Toc463291882 \h </w:instrText>
+        </w:r>
+        <w:r>
+          <w:rPr>
+            <w:webHidden/>
+          </w:rPr>
+        </w:r>
+        <w:r>
+          <w:rPr>
+            <w:webHidden/>
+          </w:rPr>
+          <w:fldChar w:fldCharType="separate"/>
+        </w:r>
+        <w:r>
+          <w:rPr>
+            <w:webHidden/>
+          </w:rPr>
+          <w:t>14</w:t>
+        </w:r>
+        <w:r>
+          <w:rPr>
+            <w:webHidden/>
+          </w:rPr>
+          <w:fldChar w:fldCharType="end"/>
+        </w:r>
+      </w:hyperlink>
+    </w:p>
+    <w:p>
+      <w:pPr>
         <w:pStyle w:val="BodyMS"/>
         <w:spacing w:before="0" w:after="0" w:line="240" w:lineRule="auto"/>
       </w:pPr>
@@ -1563,7 +1702,7 @@
         <w:pStyle w:val="Heading1MS"/>
         <w:spacing w:before="0" w:after="240" w:line="240" w:lineRule="auto"/>
       </w:pPr>
-      <w:bookmarkStart w:id="3" w:name="_Toc461796315"/>
+      <w:bookmarkStart w:id="3" w:name="_Toc463291876"/>
       <w:r>
         <w:lastRenderedPageBreak/>
         <w:t>Introduction</w:t>
@@ -1816,12 +1955,12 @@
           <w:numId w:val="4"/>
         </w:numPr>
       </w:pPr>
-      <w:bookmarkStart w:id="4" w:name="_Toc461796316"/>
-      <w:bookmarkEnd w:id="4"/>
+      <w:bookmarkStart w:id="4" w:name="_Toc463291877"/>
       <w:r>
         <w:lastRenderedPageBreak/>
         <w:t>Environment and device setup</w:t>
       </w:r>
+      <w:bookmarkEnd w:id="4"/>
     </w:p>
     <w:p>
       <w:pPr>
@@ -2410,11 +2549,20 @@
       <w:pPr>
         <w:spacing w:after="160" w:line="259" w:lineRule="auto"/>
       </w:pPr>
+    </w:p>
+    <w:p>
+      <w:pPr>
+        <w:spacing w:after="160" w:line="259" w:lineRule="auto"/>
+      </w:pPr>
+    </w:p>
+    <w:p>
+      <w:pPr>
+        <w:spacing w:after="160" w:line="259" w:lineRule="auto"/>
+      </w:pPr>
       <w:r>
         <w:rPr>
           <w:noProof/>
         </w:rPr>
-        <w:lastRenderedPageBreak/>
         <w:drawing>
           <wp:inline distT="0" distB="0" distL="0" distR="0" wp14:anchorId="01DD4B80" wp14:editId="24C5454A">
             <wp:extent cx="5722620" cy="3100070"/>
@@ -2468,6 +2616,36 @@
     <w:p>
       <w:pPr>
         <w:spacing w:after="160" w:line="259" w:lineRule="auto"/>
+        <w:rPr>
+          <w:rFonts w:eastAsiaTheme="minorHAnsi"/>
+          <w:szCs w:val="20"/>
+        </w:rPr>
+      </w:pPr>
+      <w:r>
+        <w:rPr>
+          <w:rFonts w:eastAsiaTheme="minorHAnsi"/>
+          <w:szCs w:val="20"/>
+        </w:rPr>
+        <w:t>NOTE:  this lab was written for a specific customer, where their network policy did not allow them to use SSH on their network.  So they had to put the RPI on wireless, and use the console cable to connect from their laptop to their RPI.  If you are on a network where you can SSH into the</w:t>
+      </w:r>
+      <w:r>
+        <w:rPr>
+          <w:rFonts w:eastAsiaTheme="minorHAnsi"/>
+          <w:szCs w:val="20"/>
+        </w:rPr>
+        <w:t xml:space="preserve"> RPI directly, you can skip connecting the USB/TTL console cable</w:t>
+      </w:r>
+      <w:r>
+        <w:rPr>
+          <w:rFonts w:eastAsiaTheme="minorHAnsi"/>
+          <w:szCs w:val="20"/>
+        </w:rPr>
+        <w:t>.</w:t>
+      </w:r>
+    </w:p>
+    <w:p>
+      <w:pPr>
+        <w:spacing w:after="160" w:line="259" w:lineRule="auto"/>
       </w:pPr>
       <w:r>
         <w:t>A few notes about the connections</w:t>
@@ -2612,6 +2790,12 @@
         </w:rPr>
         <w:t>cable to the headers, you should just plug the cable ends directly into the header</w:t>
       </w:r>
+      <w:r>
+        <w:rPr>
+          <w:sz w:val="20"/>
+        </w:rPr>
+        <w:t>.   NOTE – if you are not provided with a header, you’ll need to just plug a male to male wire into the breadboard and each lead from the USB/TTL cable</w:t>
+      </w:r>
     </w:p>
     <w:p>
       <w:pPr>
@@ -2645,7 +2829,6 @@
           <w:szCs w:val="36"/>
         </w:rPr>
       </w:pPr>
-      <w:bookmarkStart w:id="5" w:name="_Toc461796317"/>
       <w:r>
         <w:br w:type="page"/>
       </w:r>
@@ -2654,14 +2837,40 @@
       <w:pPr>
         <w:pStyle w:val="Heading2MS"/>
       </w:pPr>
+      <w:bookmarkStart w:id="5" w:name="_Toc463291878"/>
       <w:r>
         <w:lastRenderedPageBreak/>
         <w:t xml:space="preserve">2.) </w:t>
       </w:r>
+      <w:r>
+        <w:t>Connected to and powering your RPI</w:t>
+      </w:r>
       <w:bookmarkEnd w:id="5"/>
-      <w:r>
-        <w:t>Connected to and powering your RPI</w:t>
-      </w:r>
+    </w:p>
+    <w:p>
+      <w:pPr>
+        <w:spacing w:after="160" w:line="259" w:lineRule="auto"/>
+        <w:rPr>
+          <w:rFonts w:eastAsiaTheme="minorHAnsi"/>
+          <w:szCs w:val="20"/>
+        </w:rPr>
+      </w:pPr>
+      <w:r>
+        <w:rPr>
+          <w:rFonts w:eastAsiaTheme="minorHAnsi"/>
+          <w:szCs w:val="20"/>
+        </w:rPr>
+        <w:t>NOTE:  this lab was written for a specific customer, where their network policy did not allow them to use SSH on their network.  So they had to put the RPI on wireless, and use the console cable to connect from their laptop to their RPI.  If you are on a network where you can SSH into the RPI directly, you can skip this section.</w:t>
+      </w:r>
+    </w:p>
+    <w:p>
+      <w:pPr>
+        <w:spacing w:after="160" w:line="259" w:lineRule="auto"/>
+        <w:rPr>
+          <w:rFonts w:eastAsiaTheme="minorHAnsi"/>
+          <w:szCs w:val="20"/>
+        </w:rPr>
+      </w:pPr>
     </w:p>
     <w:p>
       <w:pPr>
@@ -2961,6 +3170,7 @@
       <w:pPr>
         <w:pStyle w:val="Heading2MS"/>
       </w:pPr>
+      <w:bookmarkStart w:id="6" w:name="_Toc463291879"/>
       <w:r>
         <w:rPr>
           <w:szCs w:val="20"/>
@@ -2971,27 +3181,21 @@
       <w:r>
         <w:t>) Gathering IDs, Keys, and Connection Strings</w:t>
       </w:r>
-    </w:p>
-    <w:p>
-      <w:pPr>
-        <w:pStyle w:val="Heading2MS"/>
-        <w:rPr>
-          <w:szCs w:val="20"/>
-        </w:rPr>
-      </w:pPr>
-      <w:r>
-        <w:rPr>
-          <w:rFonts w:ascii="Segoe Pro" w:hAnsi="Segoe Pro"/>
-          <w:color w:val="262626" w:themeColor="text1" w:themeTint="D9"/>
-          <w:sz w:val="20"/>
-          <w:szCs w:val="20"/>
-        </w:rPr>
-        <w:t xml:space="preserve">Before we can connect the device to the Azure RM-PCS, we need to let the solution know about the device (so we can authenticate).  </w:t>
-      </w:r>
-      <w:r>
-        <w:rPr>
-          <w:szCs w:val="20"/>
-        </w:rPr>
+      <w:bookmarkEnd w:id="6"/>
+    </w:p>
+    <w:p>
+      <w:pPr>
+        <w:pStyle w:val="NoSpacing"/>
+      </w:pPr>
+      <w:bookmarkStart w:id="7" w:name="_Toc463291880"/>
+      <w:r>
+        <w:t>Before we can connect the device to the Azure RM-PCS, we need to let the solution know about the device (so we can authenticate).</w:t>
+      </w:r>
+      <w:bookmarkEnd w:id="7"/>
+      <w:r>
+        <w:t xml:space="preserve">  </w:t>
+      </w:r>
+      <w:r>
         <w:t xml:space="preserve"> </w:t>
       </w:r>
     </w:p>
@@ -3256,6 +3460,7 @@
       <w:pPr>
         <w:pStyle w:val="Heading2MS"/>
       </w:pPr>
+      <w:bookmarkStart w:id="8" w:name="_Toc463291881"/>
       <w:r>
         <w:rPr>
           <w:szCs w:val="20"/>
@@ -3272,6 +3477,7 @@
       <w:r>
         <w:t>) Posting Telemetry data to Azure</w:t>
       </w:r>
+      <w:bookmarkEnd w:id="8"/>
       <w:r>
         <w:t xml:space="preserve"> </w:t>
       </w:r>
@@ -3449,63 +3655,272 @@
         </w:rPr>
       </w:pPr>
       <w:r>
-        <w:t>scroll down to line 48  (you can see what line you are own by typing “CTRL-C”).  Line 48 is where you enter the connection details you got from the “add device” process in the previous step.  Copy/paste your host name, device id, and device key you copied into the placeholders (make sure to delete the &lt; and &gt; signs)</w:t>
+        <w:t>scroll down to line 17</w:t>
+      </w:r>
+      <w:r>
+        <w:t xml:space="preserve">  (you can see what line you are o</w:t>
+      </w:r>
+      <w:r>
+        <w:t>wn by typing “CTRL-C”).  Line 17</w:t>
+      </w:r>
+      <w:r>
+        <w:t xml:space="preserve"> is where you enter the connection details you got from the “add device” process in the previous step.  Copy/paste your host name, device id, and device key you copied into the placeholders (make sure to delete the &lt; and &gt; signs)</w:t>
       </w:r>
       <w:r>
         <w:t>.  Full screening ‘putty’ allows you to see more of the line at once.</w:t>
       </w:r>
     </w:p>
-    <w:p>
-      <w:pPr>
-        <w:pStyle w:val="BodyMS"/>
-        <w:ind w:left="945"/>
-        <w:rPr>
-          <w:rFonts w:ascii="Courier New" w:hAnsi="Courier New" w:cs="Courier New"/>
-        </w:rPr>
-      </w:pPr>
-      <w:r>
-        <w:rPr>
-          <w:rFonts w:ascii="Courier New" w:hAnsi="Courier New" w:cs="Courier New"/>
-        </w:rPr>
-        <w:t xml:space="preserve">connection_string = </w:t>
-      </w:r>
-      <w:r>
-        <w:rPr>
-          <w:rFonts w:ascii="Courier New" w:hAnsi="Courier New" w:cs="Courier New"/>
-        </w:rPr>
-        <w:t>"HostName=&lt;host_name&gt;;DeviceId=&lt;device_id&gt;;SharedAccessKey=&lt;device_key&gt;"</w:t>
-      </w:r>
-    </w:p>
-    <w:p>
-      <w:pPr>
-        <w:pStyle w:val="BodyMS"/>
-        <w:numPr>
-          <w:ilvl w:val="0"/>
-          <w:numId w:val="8"/>
-        </w:numPr>
-        <w:rPr>
-          <w:rFonts w:ascii="Courier New" w:hAnsi="Courier New" w:cs="Courier New"/>
-        </w:rPr>
-      </w:pPr>
-      <w:r>
-        <w:t>scroll down to line 155.  This is the line that contains the “DeviceInfo” string that describes your device to the RM-PCS solution</w:t>
-      </w:r>
-    </w:p>
-    <w:p>
-      <w:pPr>
-        <w:pStyle w:val="BodyMS"/>
-        <w:ind w:left="945"/>
-        <w:rPr>
-          <w:rFonts w:ascii="Courier New" w:hAnsi="Courier New" w:cs="Courier New"/>
-        </w:rPr>
-      </w:pPr>
-      <w:r>
-        <w:rPr>
-          <w:rFonts w:ascii="Courier New" w:hAnsi="Courier New" w:cs="Courier New"/>
-        </w:rPr>
-        <w:t>deviceInfoTxt = "{\"ObjectType\":\"DeviceInfo\", \"Version\":\"1.0\",\"IsSimulatedDevice\":false, \"DeviceProperties\":{\"DeviceID\":\"rpi-linux\", \"HubEnabledState\":true,\"Latitude\":33.620325, \"Longitude\":-86.968372},\"Commands\":[{ \"Name\":\"ON\", \"Parameters\":null},{ \"Name\":\"OFF\", \"Parameters\":null}]}"</w:t>
-      </w:r>
-    </w:p>
+    <w:tbl>
+      <w:tblPr>
+        <w:tblW w:w="8872" w:type="dxa"/>
+        <w:tblInd w:w="696" w:type="dxa"/>
+        <w:tblCellMar>
+          <w:top w:w="15" w:type="dxa"/>
+          <w:left w:w="15" w:type="dxa"/>
+          <w:bottom w:w="15" w:type="dxa"/>
+          <w:right w:w="15" w:type="dxa"/>
+        </w:tblCellMar>
+        <w:tblLook w:val="04A0" w:firstRow="1" w:lastRow="0" w:firstColumn="1" w:lastColumn="0" w:noHBand="0" w:noVBand="1"/>
+      </w:tblPr>
+      <w:tblGrid>
+        <w:gridCol w:w="8872"/>
+      </w:tblGrid>
+      <w:tr>
+        <w:tc>
+          <w:tcPr>
+            <w:tcW w:w="0" w:type="auto"/>
+            <w:tcMar>
+              <w:top w:w="0" w:type="dxa"/>
+              <w:left w:w="150" w:type="dxa"/>
+              <w:bottom w:w="0" w:type="dxa"/>
+              <w:right w:w="150" w:type="dxa"/>
+            </w:tcMar>
+            <w:hideMark/>
+          </w:tcPr>
+          <w:p>
+            <w:pPr>
+              <w:spacing w:after="0" w:line="300" w:lineRule="atLeast"/>
+              <w:rPr>
+                <w:rFonts w:ascii="Segoe UI" w:eastAsia="Times New Roman" w:hAnsi="Segoe UI" w:cs="Segoe UI"/>
+                <w:color w:val="333333"/>
+                <w:sz w:val="21"/>
+                <w:szCs w:val="21"/>
+              </w:rPr>
+            </w:pPr>
+            <w:r>
+              <w:rPr>
+                <w:rFonts w:ascii="Segoe UI" w:eastAsia="Times New Roman" w:hAnsi="Segoe UI" w:cs="Segoe UI"/>
+                <w:color w:val="969896"/>
+                <w:sz w:val="21"/>
+                <w:szCs w:val="21"/>
+              </w:rPr>
+              <w:t>############## values to change ##############</w:t>
+            </w:r>
+          </w:p>
+        </w:tc>
+      </w:tr>
+      <w:tr>
+        <w:tc>
+          <w:tcPr>
+            <w:tcW w:w="0" w:type="auto"/>
+            <w:tcMar>
+              <w:top w:w="0" w:type="dxa"/>
+              <w:left w:w="150" w:type="dxa"/>
+              <w:bottom w:w="0" w:type="dxa"/>
+              <w:right w:w="150" w:type="dxa"/>
+            </w:tcMar>
+            <w:hideMark/>
+          </w:tcPr>
+          <w:p>
+            <w:pPr>
+              <w:spacing w:after="0" w:line="300" w:lineRule="atLeast"/>
+              <w:rPr>
+                <w:rFonts w:ascii="Segoe UI" w:eastAsia="Times New Roman" w:hAnsi="Segoe UI" w:cs="Segoe UI"/>
+                <w:color w:val="333333"/>
+                <w:sz w:val="21"/>
+                <w:szCs w:val="21"/>
+              </w:rPr>
+            </w:pPr>
+            <w:r>
+              <w:rPr>
+                <w:rFonts w:ascii="Segoe UI" w:eastAsia="Times New Roman" w:hAnsi="Segoe UI" w:cs="Segoe UI"/>
+                <w:color w:val="333333"/>
+                <w:sz w:val="21"/>
+                <w:szCs w:val="21"/>
+              </w:rPr>
+              <w:t xml:space="preserve">deviceID </w:t>
+            </w:r>
+            <w:r>
+              <w:rPr>
+                <w:rFonts w:ascii="Segoe UI" w:eastAsia="Times New Roman" w:hAnsi="Segoe UI" w:cs="Segoe UI"/>
+                <w:color w:val="A71D5D"/>
+                <w:sz w:val="21"/>
+                <w:szCs w:val="21"/>
+              </w:rPr>
+              <w:t>=</w:t>
+            </w:r>
+            <w:r>
+              <w:rPr>
+                <w:rFonts w:ascii="Segoe UI" w:eastAsia="Times New Roman" w:hAnsi="Segoe UI" w:cs="Segoe UI"/>
+                <w:color w:val="333333"/>
+                <w:sz w:val="21"/>
+                <w:szCs w:val="21"/>
+              </w:rPr>
+              <w:t xml:space="preserve"> </w:t>
+            </w:r>
+            <w:r>
+              <w:rPr>
+                <w:rFonts w:ascii="Segoe UI" w:eastAsia="Times New Roman" w:hAnsi="Segoe UI" w:cs="Segoe UI"/>
+                <w:color w:val="183691"/>
+                <w:sz w:val="21"/>
+                <w:szCs w:val="21"/>
+              </w:rPr>
+              <w:t>"&lt;yourdeviceID&gt;"</w:t>
+            </w:r>
+          </w:p>
+        </w:tc>
+      </w:tr>
+      <w:tr>
+        <w:tc>
+          <w:tcPr>
+            <w:tcW w:w="0" w:type="auto"/>
+            <w:tcMar>
+              <w:top w:w="0" w:type="dxa"/>
+              <w:left w:w="150" w:type="dxa"/>
+              <w:bottom w:w="0" w:type="dxa"/>
+              <w:right w:w="150" w:type="dxa"/>
+            </w:tcMar>
+            <w:hideMark/>
+          </w:tcPr>
+          <w:p>
+            <w:pPr>
+              <w:spacing w:after="0" w:line="300" w:lineRule="atLeast"/>
+              <w:rPr>
+                <w:rFonts w:ascii="Segoe UI" w:eastAsia="Times New Roman" w:hAnsi="Segoe UI" w:cs="Segoe UI"/>
+                <w:color w:val="333333"/>
+                <w:sz w:val="21"/>
+                <w:szCs w:val="21"/>
+              </w:rPr>
+            </w:pPr>
+            <w:r>
+              <w:rPr>
+                <w:rFonts w:ascii="Segoe UI" w:eastAsia="Times New Roman" w:hAnsi="Segoe UI" w:cs="Segoe UI"/>
+                <w:color w:val="333333"/>
+                <w:sz w:val="21"/>
+                <w:szCs w:val="21"/>
+              </w:rPr>
+              <w:t xml:space="preserve">deviceKey </w:t>
+            </w:r>
+            <w:r>
+              <w:rPr>
+                <w:rFonts w:ascii="Segoe UI" w:eastAsia="Times New Roman" w:hAnsi="Segoe UI" w:cs="Segoe UI"/>
+                <w:color w:val="A71D5D"/>
+                <w:sz w:val="21"/>
+                <w:szCs w:val="21"/>
+              </w:rPr>
+              <w:t>=</w:t>
+            </w:r>
+            <w:r>
+              <w:rPr>
+                <w:rFonts w:ascii="Segoe UI" w:eastAsia="Times New Roman" w:hAnsi="Segoe UI" w:cs="Segoe UI"/>
+                <w:color w:val="333333"/>
+                <w:sz w:val="21"/>
+                <w:szCs w:val="21"/>
+              </w:rPr>
+              <w:t xml:space="preserve"> </w:t>
+            </w:r>
+            <w:r>
+              <w:rPr>
+                <w:rFonts w:ascii="Segoe UI" w:eastAsia="Times New Roman" w:hAnsi="Segoe UI" w:cs="Segoe UI"/>
+                <w:color w:val="183691"/>
+                <w:sz w:val="21"/>
+                <w:szCs w:val="21"/>
+              </w:rPr>
+              <w:t>"&lt;yourdevickey&gt;"</w:t>
+            </w:r>
+          </w:p>
+        </w:tc>
+      </w:tr>
+      <w:tr>
+        <w:tc>
+          <w:tcPr>
+            <w:tcW w:w="0" w:type="auto"/>
+            <w:tcMar>
+              <w:top w:w="0" w:type="dxa"/>
+              <w:left w:w="150" w:type="dxa"/>
+              <w:bottom w:w="0" w:type="dxa"/>
+              <w:right w:w="150" w:type="dxa"/>
+            </w:tcMar>
+            <w:hideMark/>
+          </w:tcPr>
+          <w:p>
+            <w:pPr>
+              <w:spacing w:after="0" w:line="300" w:lineRule="atLeast"/>
+              <w:rPr>
+                <w:rFonts w:ascii="Segoe UI" w:eastAsia="Times New Roman" w:hAnsi="Segoe UI" w:cs="Segoe UI"/>
+                <w:color w:val="333333"/>
+                <w:sz w:val="21"/>
+                <w:szCs w:val="21"/>
+              </w:rPr>
+            </w:pPr>
+            <w:r>
+              <w:rPr>
+                <w:rFonts w:ascii="Segoe UI" w:eastAsia="Times New Roman" w:hAnsi="Segoe UI" w:cs="Segoe UI"/>
+                <w:color w:val="333333"/>
+                <w:sz w:val="21"/>
+                <w:szCs w:val="21"/>
+              </w:rPr>
+              <w:t xml:space="preserve">iotHubHostName </w:t>
+            </w:r>
+            <w:r>
+              <w:rPr>
+                <w:rFonts w:ascii="Segoe UI" w:eastAsia="Times New Roman" w:hAnsi="Segoe UI" w:cs="Segoe UI"/>
+                <w:color w:val="A71D5D"/>
+                <w:sz w:val="21"/>
+                <w:szCs w:val="21"/>
+              </w:rPr>
+              <w:t>=</w:t>
+            </w:r>
+            <w:r>
+              <w:rPr>
+                <w:rFonts w:ascii="Segoe UI" w:eastAsia="Times New Roman" w:hAnsi="Segoe UI" w:cs="Segoe UI"/>
+                <w:color w:val="333333"/>
+                <w:sz w:val="21"/>
+                <w:szCs w:val="21"/>
+              </w:rPr>
+              <w:t xml:space="preserve"> </w:t>
+            </w:r>
+            <w:r>
+              <w:rPr>
+                <w:rFonts w:ascii="Segoe UI" w:eastAsia="Times New Roman" w:hAnsi="Segoe UI" w:cs="Segoe UI"/>
+                <w:color w:val="183691"/>
+                <w:sz w:val="21"/>
+                <w:szCs w:val="21"/>
+              </w:rPr>
+              <w:t>"&lt;youriothubname&gt;.azure-devices.net"</w:t>
+            </w:r>
+            <w:r>
+              <w:rPr>
+                <w:rFonts w:ascii="Segoe UI" w:eastAsia="Times New Roman" w:hAnsi="Segoe UI" w:cs="Segoe UI"/>
+                <w:color w:val="333333"/>
+                <w:sz w:val="21"/>
+                <w:szCs w:val="21"/>
+              </w:rPr>
+              <w:t xml:space="preserve"> </w:t>
+            </w:r>
+            <w:r>
+              <w:rPr>
+                <w:rFonts w:ascii="Segoe UI" w:eastAsia="Times New Roman" w:hAnsi="Segoe UI" w:cs="Segoe UI"/>
+                <w:color w:val="969896"/>
+                <w:sz w:val="21"/>
+                <w:szCs w:val="21"/>
+              </w:rPr>
+              <w:t>#ex: myiothub.azure-devices.net</w:t>
+            </w:r>
+          </w:p>
+        </w:tc>
+      </w:tr>
+    </w:tbl>
     <w:p>
       <w:pPr>
         <w:pStyle w:val="BodyMS"/>
@@ -3532,6 +3947,220 @@
         <w:t xml:space="preserve"> and search for your home, your home town, or some other location that interests you.  On the map you can see the latitude and longitude.  Substitute those values into the line above (you’ll need to arrow out to the right to get to it).  </w:t>
       </w:r>
     </w:p>
+    <w:tbl>
+      <w:tblPr>
+        <w:tblW w:w="4636" w:type="pct"/>
+        <w:tblInd w:w="1147" w:type="dxa"/>
+        <w:tblCellMar>
+          <w:top w:w="15" w:type="dxa"/>
+          <w:left w:w="15" w:type="dxa"/>
+          <w:bottom w:w="15" w:type="dxa"/>
+          <w:right w:w="15" w:type="dxa"/>
+        </w:tblCellMar>
+        <w:tblLook w:val="04A0" w:firstRow="1" w:lastRow="0" w:firstColumn="1" w:lastColumn="0" w:noHBand="0" w:noVBand="1"/>
+      </w:tblPr>
+      <w:tblGrid>
+        <w:gridCol w:w="8370"/>
+      </w:tblGrid>
+      <w:tr>
+        <w:tc>
+          <w:tcPr>
+            <w:tcW w:w="5000" w:type="pct"/>
+            <w:tcMar>
+              <w:top w:w="0" w:type="dxa"/>
+              <w:left w:w="150" w:type="dxa"/>
+              <w:bottom w:w="0" w:type="dxa"/>
+              <w:right w:w="150" w:type="dxa"/>
+            </w:tcMar>
+          </w:tcPr>
+          <w:p>
+            <w:pPr>
+              <w:spacing w:after="0" w:line="300" w:lineRule="atLeast"/>
+              <w:rPr>
+                <w:rFonts w:ascii="Segoe UI" w:eastAsia="Times New Roman" w:hAnsi="Segoe UI" w:cs="Segoe UI"/>
+                <w:color w:val="969896"/>
+                <w:sz w:val="21"/>
+                <w:szCs w:val="21"/>
+              </w:rPr>
+            </w:pPr>
+            <w:r>
+              <w:rPr>
+                <w:rFonts w:ascii="Segoe UI" w:eastAsia="Times New Roman" w:hAnsi="Segoe UI" w:cs="Segoe UI"/>
+                <w:color w:val="969896"/>
+                <w:sz w:val="21"/>
+                <w:szCs w:val="21"/>
+              </w:rPr>
+              <w:t>######## put the lat and long of your fav place here ##########</w:t>
+            </w:r>
+          </w:p>
+        </w:tc>
+      </w:tr>
+      <w:tr>
+        <w:tc>
+          <w:tcPr>
+            <w:tcW w:w="5000" w:type="pct"/>
+            <w:tcMar>
+              <w:top w:w="0" w:type="dxa"/>
+              <w:left w:w="150" w:type="dxa"/>
+              <w:bottom w:w="0" w:type="dxa"/>
+              <w:right w:w="150" w:type="dxa"/>
+            </w:tcMar>
+            <w:hideMark/>
+          </w:tcPr>
+          <w:p>
+            <w:pPr>
+              <w:spacing w:after="0" w:line="300" w:lineRule="atLeast"/>
+              <w:rPr>
+                <w:rFonts w:ascii="Segoe UI" w:eastAsia="Times New Roman" w:hAnsi="Segoe UI" w:cs="Segoe UI"/>
+                <w:color w:val="333333"/>
+                <w:sz w:val="21"/>
+                <w:szCs w:val="21"/>
+              </w:rPr>
+            </w:pPr>
+            <w:r>
+              <w:rPr>
+                <w:rFonts w:ascii="Segoe UI" w:eastAsia="Times New Roman" w:hAnsi="Segoe UI" w:cs="Segoe UI"/>
+                <w:color w:val="969896"/>
+                <w:sz w:val="21"/>
+                <w:szCs w:val="21"/>
+              </w:rPr>
+              <w:t>######## otherwise we default to the center of the football universe ######</w:t>
+            </w:r>
+          </w:p>
+        </w:tc>
+      </w:tr>
+      <w:tr>
+        <w:tc>
+          <w:tcPr>
+            <w:tcW w:w="5000" w:type="pct"/>
+            <w:tcMar>
+              <w:top w:w="0" w:type="dxa"/>
+              <w:left w:w="150" w:type="dxa"/>
+              <w:bottom w:w="0" w:type="dxa"/>
+              <w:right w:w="150" w:type="dxa"/>
+            </w:tcMar>
+            <w:hideMark/>
+          </w:tcPr>
+          <w:p>
+            <w:pPr>
+              <w:spacing w:after="0" w:line="300" w:lineRule="atLeast"/>
+              <w:rPr>
+                <w:rFonts w:ascii="Segoe UI" w:eastAsia="Times New Roman" w:hAnsi="Segoe UI" w:cs="Segoe UI"/>
+                <w:color w:val="333333"/>
+                <w:sz w:val="21"/>
+                <w:szCs w:val="21"/>
+              </w:rPr>
+            </w:pPr>
+            <w:r>
+              <w:rPr>
+                <w:rFonts w:ascii="Segoe UI" w:eastAsia="Times New Roman" w:hAnsi="Segoe UI" w:cs="Segoe UI"/>
+                <w:color w:val="333333"/>
+                <w:sz w:val="21"/>
+                <w:szCs w:val="21"/>
+              </w:rPr>
+              <w:t xml:space="preserve">latitude </w:t>
+            </w:r>
+            <w:r>
+              <w:rPr>
+                <w:rFonts w:ascii="Segoe UI" w:eastAsia="Times New Roman" w:hAnsi="Segoe UI" w:cs="Segoe UI"/>
+                <w:color w:val="A71D5D"/>
+                <w:sz w:val="21"/>
+                <w:szCs w:val="21"/>
+              </w:rPr>
+              <w:t>=</w:t>
+            </w:r>
+            <w:r>
+              <w:rPr>
+                <w:rFonts w:ascii="Segoe UI" w:eastAsia="Times New Roman" w:hAnsi="Segoe UI" w:cs="Segoe UI"/>
+                <w:color w:val="333333"/>
+                <w:sz w:val="21"/>
+                <w:szCs w:val="21"/>
+              </w:rPr>
+              <w:t xml:space="preserve"> </w:t>
+            </w:r>
+            <w:r>
+              <w:rPr>
+                <w:rFonts w:ascii="Segoe UI" w:eastAsia="Times New Roman" w:hAnsi="Segoe UI" w:cs="Segoe UI"/>
+                <w:color w:val="0086B3"/>
+                <w:sz w:val="21"/>
+                <w:szCs w:val="21"/>
+              </w:rPr>
+              <w:t>33.208350</w:t>
+            </w:r>
+          </w:p>
+        </w:tc>
+      </w:tr>
+      <w:tr>
+        <w:tc>
+          <w:tcPr>
+            <w:tcW w:w="5000" w:type="pct"/>
+            <w:tcMar>
+              <w:top w:w="0" w:type="dxa"/>
+              <w:left w:w="150" w:type="dxa"/>
+              <w:bottom w:w="0" w:type="dxa"/>
+              <w:right w:w="150" w:type="dxa"/>
+            </w:tcMar>
+            <w:hideMark/>
+          </w:tcPr>
+          <w:p>
+            <w:pPr>
+              <w:spacing w:after="0" w:line="300" w:lineRule="atLeast"/>
+              <w:rPr>
+                <w:rFonts w:ascii="Segoe UI" w:eastAsia="Times New Roman" w:hAnsi="Segoe UI" w:cs="Segoe UI"/>
+                <w:color w:val="333333"/>
+                <w:sz w:val="21"/>
+                <w:szCs w:val="21"/>
+              </w:rPr>
+            </w:pPr>
+            <w:r>
+              <w:rPr>
+                <w:rFonts w:ascii="Segoe UI" w:eastAsia="Times New Roman" w:hAnsi="Segoe UI" w:cs="Segoe UI"/>
+                <w:color w:val="333333"/>
+                <w:sz w:val="21"/>
+                <w:szCs w:val="21"/>
+              </w:rPr>
+              <w:t xml:space="preserve">longitude </w:t>
+            </w:r>
+            <w:r>
+              <w:rPr>
+                <w:rFonts w:ascii="Segoe UI" w:eastAsia="Times New Roman" w:hAnsi="Segoe UI" w:cs="Segoe UI"/>
+                <w:color w:val="A71D5D"/>
+                <w:sz w:val="21"/>
+                <w:szCs w:val="21"/>
+              </w:rPr>
+              <w:t>=</w:t>
+            </w:r>
+            <w:r>
+              <w:rPr>
+                <w:rFonts w:ascii="Segoe UI" w:eastAsia="Times New Roman" w:hAnsi="Segoe UI" w:cs="Segoe UI"/>
+                <w:color w:val="333333"/>
+                <w:sz w:val="21"/>
+                <w:szCs w:val="21"/>
+              </w:rPr>
+              <w:t xml:space="preserve"> </w:t>
+            </w:r>
+            <w:r>
+              <w:rPr>
+                <w:rFonts w:ascii="Segoe UI" w:eastAsia="Times New Roman" w:hAnsi="Segoe UI" w:cs="Segoe UI"/>
+                <w:color w:val="A71D5D"/>
+                <w:sz w:val="21"/>
+                <w:szCs w:val="21"/>
+              </w:rPr>
+              <w:t>-</w:t>
+            </w:r>
+            <w:r>
+              <w:rPr>
+                <w:rFonts w:ascii="Segoe UI" w:eastAsia="Times New Roman" w:hAnsi="Segoe UI" w:cs="Segoe UI"/>
+                <w:color w:val="0086B3"/>
+                <w:sz w:val="21"/>
+                <w:szCs w:val="21"/>
+              </w:rPr>
+              <w:t>87.550320</w:t>
+            </w:r>
+          </w:p>
+        </w:tc>
+      </w:tr>
+    </w:tbl>
     <w:p>
       <w:pPr>
         <w:pStyle w:val="BodyMS"/>
@@ -3630,6 +4259,7 @@
         <w:pStyle w:val="Heading2MS"/>
         <w:ind w:left="360"/>
       </w:pPr>
+      <w:bookmarkStart w:id="9" w:name="_Toc463291882"/>
       <w:r>
         <w:rPr>
           <w:szCs w:val="20"/>
@@ -3646,6 +4276,7 @@
       <w:r>
         <w:t>) Posting Telemetry data to Azure</w:t>
       </w:r>
+      <w:bookmarkEnd w:id="9"/>
       <w:r>
         <w:t xml:space="preserve"> </w:t>
       </w:r>
@@ -3825,8 +4456,1087 @@
         <w:t>Congratulations!  You now have a physical IoT device talking to the RM-PCS.  In the next couple of labs, we’ll do some processing of the telemetry data looking for high temperature “alarms” and responding to them.</w:t>
       </w:r>
     </w:p>
+    <w:p>
+      <w:pPr>
+        <w:pStyle w:val="BodyMS"/>
+      </w:pPr>
+    </w:p>
+    <w:p>
+      <w:pPr>
+        <w:spacing w:after="160" w:line="259" w:lineRule="auto"/>
+        <w:rPr>
+          <w:rFonts w:ascii="Segoe Pro Semibold" w:eastAsiaTheme="minorHAnsi" w:hAnsi="Segoe Pro Semibold"/>
+          <w:color w:val="44546A" w:themeColor="text2"/>
+          <w:sz w:val="40"/>
+          <w:szCs w:val="36"/>
+        </w:rPr>
+      </w:pPr>
+      <w:r>
+        <w:br w:type="page"/>
+      </w:r>
+    </w:p>
+    <w:p>
+      <w:pPr>
+        <w:pStyle w:val="Heading2MS"/>
+      </w:pPr>
+      <w:r>
+        <w:t xml:space="preserve">Appendix A – Configuring your Raspberry PI </w:t>
+      </w:r>
+    </w:p>
+    <w:p>
+      <w:pPr>
+        <w:pStyle w:val="NormalWeb"/>
+        <w:spacing w:before="0" w:beforeAutospacing="0" w:after="0" w:afterAutospacing="0"/>
+        <w:rPr>
+          <w:rFonts w:ascii="Calibri" w:hAnsi="Calibri" w:cs="Calibri"/>
+          <w:sz w:val="22"/>
+          <w:szCs w:val="22"/>
+        </w:rPr>
+      </w:pPr>
+    </w:p>
+    <w:p>
+      <w:pPr>
+        <w:pStyle w:val="NormalWeb"/>
+        <w:spacing w:before="0" w:beforeAutospacing="0" w:after="0" w:afterAutospacing="0"/>
+        <w:rPr>
+          <w:rFonts w:ascii="Calibri" w:hAnsi="Calibri" w:cs="Calibri"/>
+          <w:sz w:val="22"/>
+          <w:szCs w:val="22"/>
+        </w:rPr>
+      </w:pPr>
+    </w:p>
+    <w:p>
+      <w:pPr>
+        <w:pStyle w:val="NormalWeb"/>
+        <w:numPr>
+          <w:ilvl w:val="0"/>
+          <w:numId w:val="13"/>
+        </w:numPr>
+        <w:spacing w:before="0" w:beforeAutospacing="0" w:after="0" w:afterAutospacing="0"/>
+        <w:rPr>
+          <w:rFonts w:ascii="Calibri" w:hAnsi="Calibri" w:cs="Calibri"/>
+          <w:color w:val="auto"/>
+          <w:sz w:val="22"/>
+          <w:szCs w:val="22"/>
+        </w:rPr>
+      </w:pPr>
+      <w:r>
+        <w:rPr>
+          <w:rFonts w:ascii="Calibri" w:hAnsi="Calibri" w:cs="Calibri"/>
+          <w:sz w:val="22"/>
+          <w:szCs w:val="22"/>
+        </w:rPr>
+        <w:t>Setup Wireless (don’t need to do this if your PI is already connected to the internet)</w:t>
+      </w:r>
+    </w:p>
+    <w:p>
+      <w:pPr>
+        <w:pStyle w:val="NormalWeb"/>
+        <w:spacing w:before="0" w:beforeAutospacing="0" w:after="0" w:afterAutospacing="0"/>
+        <w:rPr>
+          <w:rFonts w:ascii="Calibri" w:hAnsi="Calibri" w:cs="Calibri"/>
+          <w:sz w:val="22"/>
+          <w:szCs w:val="22"/>
+        </w:rPr>
+      </w:pPr>
+      <w:r>
+        <w:rPr>
+          <w:rFonts w:ascii="Calibri" w:hAnsi="Calibri" w:cs="Calibri"/>
+          <w:sz w:val="22"/>
+          <w:szCs w:val="22"/>
+        </w:rPr>
+        <w:t> </w:t>
+      </w:r>
+    </w:p>
+    <w:p>
+      <w:pPr>
+        <w:pStyle w:val="NormalWeb"/>
+        <w:numPr>
+          <w:ilvl w:val="0"/>
+          <w:numId w:val="16"/>
+        </w:numPr>
+        <w:spacing w:before="0" w:beforeAutospacing="0" w:after="0" w:afterAutospacing="0"/>
+        <w:ind w:left="1080"/>
+        <w:rPr>
+          <w:rFonts w:ascii="Calibri" w:hAnsi="Calibri" w:cs="Calibri"/>
+          <w:sz w:val="22"/>
+          <w:szCs w:val="22"/>
+        </w:rPr>
+      </w:pPr>
+      <w:r>
+        <w:rPr>
+          <w:rFonts w:ascii="Calibri" w:hAnsi="Calibri" w:cs="Calibri"/>
+          <w:sz w:val="22"/>
+          <w:szCs w:val="22"/>
+        </w:rPr>
+        <w:t>Open the wpa-supplicant configuration file in nano:</w:t>
+      </w:r>
+    </w:p>
+    <w:p>
+      <w:pPr>
+        <w:pStyle w:val="NormalWeb"/>
+        <w:spacing w:before="0" w:beforeAutospacing="0" w:after="0" w:afterAutospacing="0"/>
+        <w:ind w:left="720" w:firstLine="45"/>
+        <w:rPr>
+          <w:rFonts w:ascii="Calibri" w:hAnsi="Calibri" w:cs="Calibri"/>
+          <w:sz w:val="22"/>
+          <w:szCs w:val="22"/>
+        </w:rPr>
+      </w:pPr>
+    </w:p>
+    <w:p>
+      <w:pPr>
+        <w:pStyle w:val="NormalWeb"/>
+        <w:numPr>
+          <w:ilvl w:val="2"/>
+          <w:numId w:val="16"/>
+        </w:numPr>
+        <w:spacing w:before="0" w:beforeAutospacing="0" w:after="0" w:afterAutospacing="0"/>
+        <w:ind w:left="2520"/>
+        <w:rPr>
+          <w:rFonts w:ascii="Consolas" w:hAnsi="Consolas" w:cs="Calibri"/>
+          <w:color w:val="333333"/>
+          <w:sz w:val="18"/>
+          <w:szCs w:val="18"/>
+        </w:rPr>
+      </w:pPr>
+      <w:r>
+        <w:rPr>
+          <w:rFonts w:ascii="Consolas" w:hAnsi="Consolas" w:cs="Calibri"/>
+          <w:color w:val="333333"/>
+          <w:sz w:val="18"/>
+          <w:szCs w:val="18"/>
+        </w:rPr>
+        <w:t xml:space="preserve">sudo nano /etc/wpa_supplicant/wpa_supplicant.conf </w:t>
+      </w:r>
+    </w:p>
+    <w:p>
+      <w:pPr>
+        <w:pStyle w:val="NormalWeb"/>
+        <w:spacing w:before="0" w:beforeAutospacing="0" w:after="0" w:afterAutospacing="0"/>
+        <w:ind w:left="2160" w:firstLine="45"/>
+        <w:rPr>
+          <w:rFonts w:ascii="Calibri" w:hAnsi="Calibri" w:cs="Calibri"/>
+          <w:sz w:val="22"/>
+          <w:szCs w:val="22"/>
+        </w:rPr>
+      </w:pPr>
+    </w:p>
+    <w:p>
+      <w:pPr>
+        <w:pStyle w:val="NormalWeb"/>
+        <w:numPr>
+          <w:ilvl w:val="0"/>
+          <w:numId w:val="16"/>
+        </w:numPr>
+        <w:spacing w:before="0" w:beforeAutospacing="0" w:after="0" w:afterAutospacing="0"/>
+        <w:ind w:left="1080"/>
+        <w:rPr>
+          <w:rFonts w:ascii="Calibri" w:hAnsi="Calibri" w:cs="Calibri"/>
+          <w:sz w:val="22"/>
+          <w:szCs w:val="22"/>
+        </w:rPr>
+      </w:pPr>
+      <w:r>
+        <w:rPr>
+          <w:rFonts w:ascii="Calibri" w:hAnsi="Calibri" w:cs="Calibri"/>
+          <w:sz w:val="22"/>
+          <w:szCs w:val="22"/>
+        </w:rPr>
+        <w:t xml:space="preserve">Go to the bottom of the file and add the following: </w:t>
+      </w:r>
+    </w:p>
+    <w:p>
+      <w:pPr>
+        <w:pStyle w:val="NormalWeb"/>
+        <w:spacing w:before="0" w:beforeAutospacing="0" w:after="0" w:afterAutospacing="0"/>
+        <w:ind w:left="1440"/>
+        <w:rPr>
+          <w:rFonts w:ascii="Calibri" w:hAnsi="Calibri" w:cs="Calibri"/>
+          <w:sz w:val="22"/>
+          <w:szCs w:val="22"/>
+        </w:rPr>
+      </w:pPr>
+    </w:p>
+    <w:p>
+      <w:pPr>
+        <w:pStyle w:val="NormalWeb"/>
+        <w:numPr>
+          <w:ilvl w:val="2"/>
+          <w:numId w:val="16"/>
+        </w:numPr>
+        <w:spacing w:before="0" w:beforeAutospacing="0" w:after="0" w:afterAutospacing="0"/>
+        <w:ind w:left="2520"/>
+        <w:rPr>
+          <w:rFonts w:ascii="Consolas" w:hAnsi="Consolas" w:cs="Calibri"/>
+          <w:color w:val="333333"/>
+          <w:sz w:val="18"/>
+          <w:szCs w:val="18"/>
+        </w:rPr>
+      </w:pPr>
+      <w:r>
+        <w:rPr>
+          <w:rFonts w:ascii="Consolas" w:hAnsi="Consolas" w:cs="Calibri"/>
+          <w:color w:val="333333"/>
+          <w:sz w:val="18"/>
+          <w:szCs w:val="18"/>
+        </w:rPr>
+        <w:t>network={</w:t>
+      </w:r>
+    </w:p>
+    <w:p>
+      <w:pPr>
+        <w:pStyle w:val="NormalWeb"/>
+        <w:numPr>
+          <w:ilvl w:val="3"/>
+          <w:numId w:val="16"/>
+        </w:numPr>
+        <w:spacing w:before="0" w:beforeAutospacing="0" w:after="0" w:afterAutospacing="0"/>
+        <w:ind w:left="3240"/>
+        <w:rPr>
+          <w:rFonts w:ascii="Consolas" w:hAnsi="Consolas" w:cs="Calibri"/>
+          <w:color w:val="333333"/>
+          <w:sz w:val="18"/>
+          <w:szCs w:val="18"/>
+        </w:rPr>
+      </w:pPr>
+      <w:r>
+        <w:rPr>
+          <w:rFonts w:ascii="Consolas" w:hAnsi="Consolas" w:cs="Calibri"/>
+          <w:color w:val="333333"/>
+          <w:sz w:val="18"/>
+          <w:szCs w:val="18"/>
+        </w:rPr>
+        <w:t>ssid="The_ESSID_from_earlier"</w:t>
+      </w:r>
+    </w:p>
+    <w:p>
+      <w:pPr>
+        <w:pStyle w:val="NormalWeb"/>
+        <w:numPr>
+          <w:ilvl w:val="3"/>
+          <w:numId w:val="16"/>
+        </w:numPr>
+        <w:spacing w:before="0" w:beforeAutospacing="0" w:after="0" w:afterAutospacing="0"/>
+        <w:ind w:left="3240"/>
+        <w:rPr>
+          <w:rFonts w:ascii="Consolas" w:hAnsi="Consolas" w:cs="Calibri"/>
+          <w:color w:val="333333"/>
+          <w:sz w:val="18"/>
+          <w:szCs w:val="18"/>
+        </w:rPr>
+      </w:pPr>
+      <w:r>
+        <w:rPr>
+          <w:rFonts w:ascii="Consolas" w:hAnsi="Consolas" w:cs="Calibri"/>
+          <w:color w:val="333333"/>
+          <w:sz w:val="18"/>
+          <w:szCs w:val="18"/>
+        </w:rPr>
+        <w:t>psk="Your_wifi_password"</w:t>
+      </w:r>
+    </w:p>
+    <w:p>
+      <w:pPr>
+        <w:pStyle w:val="NormalWeb"/>
+        <w:numPr>
+          <w:ilvl w:val="2"/>
+          <w:numId w:val="16"/>
+        </w:numPr>
+        <w:spacing w:before="0" w:beforeAutospacing="0" w:after="0" w:afterAutospacing="0"/>
+        <w:ind w:left="2520"/>
+        <w:rPr>
+          <w:rFonts w:ascii="Consolas" w:hAnsi="Consolas" w:cs="Calibri"/>
+          <w:color w:val="333333"/>
+          <w:sz w:val="18"/>
+          <w:szCs w:val="18"/>
+        </w:rPr>
+      </w:pPr>
+      <w:r>
+        <w:rPr>
+          <w:rFonts w:ascii="Consolas" w:hAnsi="Consolas" w:cs="Calibri"/>
+          <w:color w:val="333333"/>
+          <w:sz w:val="18"/>
+          <w:szCs w:val="18"/>
+        </w:rPr>
+        <w:t>}</w:t>
+      </w:r>
+    </w:p>
+    <w:p>
+      <w:pPr>
+        <w:pStyle w:val="NormalWeb"/>
+        <w:spacing w:before="0" w:beforeAutospacing="0" w:after="0" w:afterAutospacing="0"/>
+        <w:ind w:left="720" w:firstLine="45"/>
+        <w:rPr>
+          <w:rFonts w:ascii="Calibri" w:hAnsi="Calibri" w:cs="Calibri"/>
+          <w:sz w:val="22"/>
+          <w:szCs w:val="22"/>
+        </w:rPr>
+      </w:pPr>
+    </w:p>
+    <w:p>
+      <w:pPr>
+        <w:pStyle w:val="NormalWeb"/>
+        <w:numPr>
+          <w:ilvl w:val="0"/>
+          <w:numId w:val="16"/>
+        </w:numPr>
+        <w:spacing w:before="0" w:beforeAutospacing="0" w:after="0" w:afterAutospacing="0"/>
+        <w:ind w:left="1080"/>
+        <w:rPr>
+          <w:rFonts w:ascii="Calibri" w:hAnsi="Calibri" w:cs="Calibri"/>
+          <w:sz w:val="22"/>
+          <w:szCs w:val="22"/>
+        </w:rPr>
+      </w:pPr>
+      <w:r>
+        <w:rPr>
+          <w:rFonts w:ascii="Calibri" w:hAnsi="Calibri" w:cs="Calibri"/>
+          <w:sz w:val="22"/>
+          <w:szCs w:val="22"/>
+        </w:rPr>
+        <w:t>You might need to reboot to have the changes take effect. To reboot:</w:t>
+      </w:r>
+    </w:p>
+    <w:p>
+      <w:pPr>
+        <w:pStyle w:val="NormalWeb"/>
+        <w:spacing w:before="0" w:beforeAutospacing="0" w:after="0" w:afterAutospacing="0"/>
+        <w:rPr>
+          <w:rFonts w:ascii="Calibri" w:hAnsi="Calibri" w:cs="Calibri"/>
+          <w:sz w:val="22"/>
+          <w:szCs w:val="22"/>
+        </w:rPr>
+      </w:pPr>
+      <w:r>
+        <w:rPr>
+          <w:rFonts w:ascii="Calibri" w:hAnsi="Calibri" w:cs="Calibri"/>
+          <w:sz w:val="22"/>
+          <w:szCs w:val="22"/>
+        </w:rPr>
+        <w:t> </w:t>
+      </w:r>
+    </w:p>
+    <w:p>
+      <w:pPr>
+        <w:pStyle w:val="NormalWeb"/>
+        <w:spacing w:before="0" w:beforeAutospacing="0" w:after="0" w:afterAutospacing="0"/>
+        <w:ind w:left="720" w:firstLine="720"/>
+        <w:rPr>
+          <w:rFonts w:ascii="Consolas" w:hAnsi="Consolas" w:cs="Calibri"/>
+          <w:color w:val="333333"/>
+          <w:sz w:val="18"/>
+          <w:szCs w:val="18"/>
+        </w:rPr>
+      </w:pPr>
+      <w:r>
+        <w:rPr>
+          <w:rFonts w:ascii="Consolas" w:hAnsi="Consolas" w:cs="Calibri"/>
+          <w:color w:val="333333"/>
+          <w:sz w:val="18"/>
+          <w:szCs w:val="18"/>
+        </w:rPr>
+        <w:t>sudo reboot</w:t>
+      </w:r>
+    </w:p>
+    <w:p>
+      <w:pPr>
+        <w:pStyle w:val="NormalWeb"/>
+        <w:spacing w:before="0" w:beforeAutospacing="0" w:after="0" w:afterAutospacing="0"/>
+        <w:rPr>
+          <w:rFonts w:ascii="Calibri" w:hAnsi="Calibri" w:cs="Calibri"/>
+          <w:sz w:val="22"/>
+          <w:szCs w:val="22"/>
+        </w:rPr>
+      </w:pPr>
+      <w:r>
+        <w:rPr>
+          <w:rFonts w:ascii="Calibri" w:hAnsi="Calibri" w:cs="Calibri"/>
+          <w:sz w:val="22"/>
+          <w:szCs w:val="22"/>
+        </w:rPr>
+        <w:t>  </w:t>
+      </w:r>
+    </w:p>
+    <w:p>
+      <w:pPr>
+        <w:pStyle w:val="NormalWeb"/>
+        <w:numPr>
+          <w:ilvl w:val="0"/>
+          <w:numId w:val="13"/>
+        </w:numPr>
+        <w:spacing w:before="0" w:beforeAutospacing="0" w:after="0" w:afterAutospacing="0"/>
+        <w:rPr>
+          <w:rFonts w:ascii="Calibri" w:hAnsi="Calibri" w:cs="Calibri"/>
+          <w:sz w:val="22"/>
+          <w:szCs w:val="22"/>
+        </w:rPr>
+      </w:pPr>
+      <w:r>
+        <w:rPr>
+          <w:rFonts w:ascii="Calibri" w:hAnsi="Calibri" w:cs="Calibri"/>
+          <w:sz w:val="22"/>
+          <w:szCs w:val="22"/>
+        </w:rPr>
+        <w:t>Install Python</w:t>
+      </w:r>
+    </w:p>
+    <w:p>
+      <w:pPr>
+        <w:pStyle w:val="NormalWeb"/>
+        <w:spacing w:before="0" w:beforeAutospacing="0" w:after="0" w:afterAutospacing="0"/>
+        <w:rPr>
+          <w:rFonts w:ascii="Calibri" w:hAnsi="Calibri" w:cs="Calibri"/>
+          <w:sz w:val="22"/>
+          <w:szCs w:val="22"/>
+        </w:rPr>
+      </w:pPr>
+    </w:p>
+    <w:p>
+      <w:pPr>
+        <w:pStyle w:val="NormalWeb"/>
+        <w:spacing w:before="0" w:beforeAutospacing="0" w:after="0" w:afterAutospacing="0"/>
+        <w:ind w:left="720" w:firstLine="720"/>
+        <w:rPr>
+          <w:rFonts w:ascii="Consolas" w:hAnsi="Consolas" w:cs="Calibri"/>
+          <w:color w:val="333333"/>
+          <w:sz w:val="18"/>
+          <w:szCs w:val="18"/>
+        </w:rPr>
+      </w:pPr>
+      <w:r>
+        <w:rPr>
+          <w:rFonts w:ascii="Consolas" w:hAnsi="Consolas" w:cs="Calibri"/>
+          <w:color w:val="333333"/>
+          <w:sz w:val="18"/>
+          <w:szCs w:val="18"/>
+        </w:rPr>
+        <w:t>sudo apt-get update</w:t>
+      </w:r>
+    </w:p>
+    <w:p>
+      <w:pPr>
+        <w:pStyle w:val="NormalWeb"/>
+        <w:spacing w:before="0" w:beforeAutospacing="0" w:after="0" w:afterAutospacing="0"/>
+        <w:rPr>
+          <w:rFonts w:ascii="Calibri" w:hAnsi="Calibri" w:cs="Calibri"/>
+          <w:sz w:val="22"/>
+          <w:szCs w:val="22"/>
+        </w:rPr>
+      </w:pPr>
+      <w:r>
+        <w:rPr>
+          <w:rFonts w:ascii="Calibri" w:hAnsi="Calibri" w:cs="Calibri"/>
+          <w:sz w:val="22"/>
+          <w:szCs w:val="22"/>
+        </w:rPr>
+        <w:t> </w:t>
+      </w:r>
+    </w:p>
+    <w:p>
+      <w:pPr>
+        <w:pStyle w:val="NormalWeb"/>
+        <w:spacing w:before="0" w:beforeAutospacing="0" w:after="0" w:afterAutospacing="0"/>
+        <w:ind w:left="720" w:firstLine="720"/>
+        <w:rPr>
+          <w:rFonts w:ascii="Consolas" w:hAnsi="Consolas" w:cs="Calibri"/>
+          <w:color w:val="333333"/>
+          <w:sz w:val="18"/>
+          <w:szCs w:val="18"/>
+        </w:rPr>
+      </w:pPr>
+      <w:r>
+        <w:rPr>
+          <w:rFonts w:ascii="Consolas" w:hAnsi="Consolas" w:cs="Calibri"/>
+          <w:color w:val="333333"/>
+          <w:sz w:val="18"/>
+          <w:szCs w:val="18"/>
+        </w:rPr>
+        <w:t>sudo apt-get install build-essential python-dev</w:t>
+      </w:r>
+    </w:p>
+    <w:p>
+      <w:pPr>
+        <w:pStyle w:val="NormalWeb"/>
+        <w:spacing w:before="0" w:beforeAutospacing="0" w:after="0" w:afterAutospacing="0"/>
+        <w:rPr>
+          <w:rFonts w:ascii="Calibri" w:hAnsi="Calibri" w:cs="Calibri"/>
+          <w:color w:val="auto"/>
+          <w:sz w:val="22"/>
+          <w:szCs w:val="22"/>
+        </w:rPr>
+      </w:pPr>
+      <w:r>
+        <w:rPr>
+          <w:rFonts w:ascii="Calibri" w:hAnsi="Calibri" w:cs="Calibri"/>
+          <w:sz w:val="22"/>
+          <w:szCs w:val="22"/>
+        </w:rPr>
+        <w:t> </w:t>
+      </w:r>
+    </w:p>
+    <w:p>
+      <w:pPr>
+        <w:pStyle w:val="NormalWeb"/>
+        <w:numPr>
+          <w:ilvl w:val="0"/>
+          <w:numId w:val="14"/>
+        </w:numPr>
+        <w:spacing w:before="0" w:beforeAutospacing="0" w:after="0" w:afterAutospacing="0"/>
+        <w:rPr>
+          <w:rFonts w:ascii="Calibri" w:hAnsi="Calibri" w:cs="Calibri"/>
+          <w:sz w:val="22"/>
+          <w:szCs w:val="22"/>
+        </w:rPr>
+      </w:pPr>
+      <w:r>
+        <w:rPr>
+          <w:rFonts w:ascii="Calibri" w:hAnsi="Calibri" w:cs="Calibri"/>
+          <w:sz w:val="22"/>
+          <w:szCs w:val="22"/>
+        </w:rPr>
+        <w:t>Install drivers for the temperature sensor (DHT)</w:t>
+      </w:r>
+    </w:p>
+    <w:p>
+      <w:pPr>
+        <w:pStyle w:val="NormalWeb"/>
+        <w:spacing w:before="0" w:beforeAutospacing="0" w:after="0" w:afterAutospacing="0"/>
+        <w:rPr>
+          <w:rFonts w:ascii="Calibri" w:hAnsi="Calibri" w:cs="Calibri"/>
+          <w:sz w:val="22"/>
+          <w:szCs w:val="22"/>
+        </w:rPr>
+      </w:pPr>
+      <w:r>
+        <w:rPr>
+          <w:rFonts w:ascii="Calibri" w:hAnsi="Calibri" w:cs="Calibri"/>
+          <w:sz w:val="22"/>
+          <w:szCs w:val="22"/>
+        </w:rPr>
+        <w:t> </w:t>
+      </w:r>
+    </w:p>
+    <w:p>
+      <w:pPr>
+        <w:pStyle w:val="NormalWeb"/>
+        <w:spacing w:before="0" w:beforeAutospacing="0" w:after="0" w:afterAutospacing="0"/>
+        <w:ind w:left="720" w:firstLine="720"/>
+        <w:rPr>
+          <w:rFonts w:ascii="Consolas" w:hAnsi="Consolas" w:cs="Calibri"/>
+          <w:color w:val="333333"/>
+          <w:sz w:val="18"/>
+          <w:szCs w:val="18"/>
+        </w:rPr>
+      </w:pPr>
+      <w:r>
+        <w:rPr>
+          <w:rFonts w:ascii="Consolas" w:hAnsi="Consolas" w:cs="Calibri"/>
+          <w:color w:val="333333"/>
+          <w:sz w:val="18"/>
+          <w:szCs w:val="18"/>
+        </w:rPr>
+        <w:t>cd ~</w:t>
+      </w:r>
+    </w:p>
+    <w:p>
+      <w:pPr>
+        <w:pStyle w:val="NormalWeb"/>
+        <w:spacing w:before="0" w:beforeAutospacing="0" w:after="0" w:afterAutospacing="0"/>
+        <w:ind w:left="720" w:firstLine="720"/>
+        <w:rPr>
+          <w:rFonts w:ascii="Consolas" w:hAnsi="Consolas" w:cs="Calibri"/>
+          <w:color w:val="333333"/>
+          <w:sz w:val="18"/>
+          <w:szCs w:val="18"/>
+        </w:rPr>
+      </w:pPr>
+      <w:r>
+        <w:rPr>
+          <w:rFonts w:ascii="Consolas" w:hAnsi="Consolas" w:cs="Calibri"/>
+          <w:color w:val="333333"/>
+          <w:sz w:val="18"/>
+          <w:szCs w:val="18"/>
+        </w:rPr>
+        <w:t> </w:t>
+      </w:r>
+    </w:p>
+    <w:p>
+      <w:pPr>
+        <w:pStyle w:val="NormalWeb"/>
+        <w:spacing w:before="0" w:beforeAutospacing="0" w:after="0" w:afterAutospacing="0"/>
+        <w:ind w:left="720" w:firstLine="720"/>
+        <w:rPr>
+          <w:rFonts w:ascii="Consolas" w:hAnsi="Consolas" w:cs="Calibri"/>
+          <w:color w:val="333333"/>
+          <w:sz w:val="18"/>
+          <w:szCs w:val="18"/>
+        </w:rPr>
+      </w:pPr>
+      <w:r>
+        <w:rPr>
+          <w:rFonts w:ascii="Consolas" w:hAnsi="Consolas" w:cs="Calibri"/>
+          <w:color w:val="333333"/>
+          <w:sz w:val="18"/>
+          <w:szCs w:val="18"/>
+        </w:rPr>
+        <w:t xml:space="preserve">git clone –recursive </w:t>
+      </w:r>
+      <w:hyperlink r:id="rId30" w:history="1">
+        <w:r>
+          <w:rPr>
+            <w:rFonts w:ascii="Consolas" w:hAnsi="Consolas"/>
+            <w:color w:val="333333"/>
+            <w:sz w:val="18"/>
+            <w:szCs w:val="18"/>
+          </w:rPr>
+          <w:t>https://github.com/adafruit/Adafruit_Python_DHT.git</w:t>
+        </w:r>
+      </w:hyperlink>
+    </w:p>
+    <w:p>
+      <w:pPr>
+        <w:pStyle w:val="NormalWeb"/>
+        <w:spacing w:before="0" w:beforeAutospacing="0" w:after="0" w:afterAutospacing="0"/>
+        <w:ind w:left="720" w:firstLine="720"/>
+        <w:rPr>
+          <w:rFonts w:ascii="Consolas" w:hAnsi="Consolas" w:cs="Calibri"/>
+          <w:color w:val="333333"/>
+          <w:sz w:val="18"/>
+          <w:szCs w:val="18"/>
+        </w:rPr>
+      </w:pPr>
+      <w:r>
+        <w:rPr>
+          <w:rFonts w:ascii="Consolas" w:hAnsi="Consolas" w:cs="Calibri"/>
+          <w:color w:val="333333"/>
+          <w:sz w:val="18"/>
+          <w:szCs w:val="18"/>
+        </w:rPr>
+        <w:t> </w:t>
+      </w:r>
+    </w:p>
+    <w:p>
+      <w:pPr>
+        <w:pStyle w:val="NormalWeb"/>
+        <w:spacing w:before="0" w:beforeAutospacing="0" w:after="0" w:afterAutospacing="0"/>
+        <w:ind w:left="720" w:firstLine="720"/>
+        <w:rPr>
+          <w:rFonts w:ascii="Consolas" w:hAnsi="Consolas" w:cs="Calibri"/>
+          <w:color w:val="333333"/>
+          <w:sz w:val="18"/>
+          <w:szCs w:val="18"/>
+        </w:rPr>
+      </w:pPr>
+      <w:r>
+        <w:rPr>
+          <w:rFonts w:ascii="Consolas" w:hAnsi="Consolas" w:cs="Calibri"/>
+          <w:color w:val="333333"/>
+          <w:sz w:val="18"/>
+          <w:szCs w:val="18"/>
+        </w:rPr>
+        <w:t xml:space="preserve">cd Adafruit_Python_DHT </w:t>
+      </w:r>
+    </w:p>
+    <w:p>
+      <w:pPr>
+        <w:pStyle w:val="NormalWeb"/>
+        <w:spacing w:before="0" w:beforeAutospacing="0" w:after="0" w:afterAutospacing="0"/>
+        <w:ind w:left="720" w:firstLine="720"/>
+        <w:rPr>
+          <w:rFonts w:ascii="Consolas" w:hAnsi="Consolas" w:cs="Calibri"/>
+          <w:color w:val="333333"/>
+          <w:sz w:val="18"/>
+          <w:szCs w:val="18"/>
+        </w:rPr>
+      </w:pPr>
+      <w:r>
+        <w:rPr>
+          <w:rFonts w:ascii="Consolas" w:hAnsi="Consolas" w:cs="Calibri"/>
+          <w:color w:val="333333"/>
+          <w:sz w:val="18"/>
+          <w:szCs w:val="18"/>
+        </w:rPr>
+        <w:t> </w:t>
+      </w:r>
+    </w:p>
+    <w:p>
+      <w:pPr>
+        <w:pStyle w:val="NormalWeb"/>
+        <w:spacing w:before="0" w:beforeAutospacing="0" w:after="0" w:afterAutospacing="0"/>
+        <w:ind w:left="720" w:firstLine="720"/>
+        <w:rPr>
+          <w:rFonts w:ascii="Consolas" w:hAnsi="Consolas" w:cs="Calibri"/>
+          <w:color w:val="333333"/>
+          <w:sz w:val="18"/>
+          <w:szCs w:val="18"/>
+        </w:rPr>
+      </w:pPr>
+      <w:r>
+        <w:rPr>
+          <w:rFonts w:ascii="Consolas" w:hAnsi="Consolas" w:cs="Calibri"/>
+          <w:color w:val="333333"/>
+          <w:sz w:val="18"/>
+          <w:szCs w:val="18"/>
+        </w:rPr>
+        <w:t>sudo python setup.py install</w:t>
+      </w:r>
+    </w:p>
+    <w:p>
+      <w:pPr>
+        <w:pStyle w:val="NormalWeb"/>
+        <w:spacing w:before="0" w:beforeAutospacing="0" w:after="0" w:afterAutospacing="0"/>
+        <w:ind w:left="720" w:firstLine="720"/>
+        <w:rPr>
+          <w:rFonts w:ascii="Calibri" w:hAnsi="Calibri" w:cs="Calibri"/>
+          <w:sz w:val="22"/>
+          <w:szCs w:val="22"/>
+        </w:rPr>
+      </w:pPr>
+      <w:r>
+        <w:rPr>
+          <w:rStyle w:val="HTMLCite"/>
+          <w:rFonts w:ascii="Calibri" w:eastAsiaTheme="minorEastAsia" w:hAnsi="Calibri" w:cs="Calibri"/>
+          <w:color w:val="595959"/>
+          <w:sz w:val="18"/>
+          <w:szCs w:val="18"/>
+        </w:rPr>
+        <w:t> </w:t>
+      </w:r>
+    </w:p>
+    <w:p>
+      <w:pPr>
+        <w:pStyle w:val="NormalWeb"/>
+        <w:numPr>
+          <w:ilvl w:val="0"/>
+          <w:numId w:val="14"/>
+        </w:numPr>
+        <w:spacing w:before="0" w:beforeAutospacing="0" w:after="0" w:afterAutospacing="0"/>
+        <w:rPr>
+          <w:rFonts w:ascii="Calibri" w:hAnsi="Calibri" w:cs="Calibri"/>
+          <w:sz w:val="22"/>
+          <w:szCs w:val="22"/>
+        </w:rPr>
+      </w:pPr>
+      <w:r>
+        <w:rPr>
+          <w:rFonts w:ascii="Calibri" w:hAnsi="Calibri" w:cs="Calibri"/>
+          <w:sz w:val="22"/>
+          <w:szCs w:val="22"/>
+        </w:rPr>
+        <w:t>Install Azure IoT Hub device SDK for Python</w:t>
+      </w:r>
+      <w:r>
+        <w:rPr>
+          <w:rFonts w:ascii="Calibri" w:hAnsi="Calibri" w:cs="Calibri"/>
+          <w:sz w:val="22"/>
+          <w:szCs w:val="22"/>
+        </w:rPr>
+        <w:br/>
+      </w:r>
+    </w:p>
+    <w:p>
+      <w:pPr>
+        <w:pStyle w:val="NormalWeb"/>
+        <w:spacing w:before="0" w:beforeAutospacing="0" w:after="0" w:afterAutospacing="0"/>
+        <w:ind w:left="720" w:firstLine="720"/>
+        <w:rPr>
+          <w:rFonts w:ascii="Consolas" w:hAnsi="Consolas" w:cs="Calibri"/>
+          <w:color w:val="333333"/>
+          <w:sz w:val="18"/>
+          <w:szCs w:val="18"/>
+        </w:rPr>
+      </w:pPr>
+      <w:r>
+        <w:rPr>
+          <w:rFonts w:ascii="Consolas" w:hAnsi="Consolas" w:cs="Calibri"/>
+          <w:color w:val="333333"/>
+          <w:sz w:val="18"/>
+          <w:szCs w:val="18"/>
+        </w:rPr>
+        <w:t>cd ~</w:t>
+      </w:r>
+    </w:p>
+    <w:p>
+      <w:pPr>
+        <w:pStyle w:val="NormalWeb"/>
+        <w:spacing w:before="0" w:beforeAutospacing="0" w:after="0" w:afterAutospacing="0"/>
+        <w:ind w:left="720" w:firstLine="720"/>
+        <w:rPr>
+          <w:rFonts w:ascii="Consolas" w:hAnsi="Consolas" w:cs="Calibri"/>
+          <w:color w:val="333333"/>
+          <w:sz w:val="18"/>
+          <w:szCs w:val="18"/>
+        </w:rPr>
+      </w:pPr>
+      <w:r>
+        <w:rPr>
+          <w:rFonts w:ascii="Consolas" w:hAnsi="Consolas" w:cs="Calibri"/>
+          <w:color w:val="333333"/>
+          <w:sz w:val="18"/>
+          <w:szCs w:val="18"/>
+        </w:rPr>
+        <w:t> </w:t>
+      </w:r>
+    </w:p>
+    <w:p>
+      <w:pPr>
+        <w:pStyle w:val="NormalWeb"/>
+        <w:spacing w:before="0" w:beforeAutospacing="0" w:after="0" w:afterAutospacing="0"/>
+        <w:ind w:left="720" w:firstLine="720"/>
+        <w:rPr>
+          <w:rFonts w:ascii="Consolas" w:hAnsi="Consolas" w:cs="Calibri"/>
+          <w:color w:val="333333"/>
+          <w:sz w:val="18"/>
+          <w:szCs w:val="18"/>
+        </w:rPr>
+      </w:pPr>
+      <w:r>
+        <w:rPr>
+          <w:rFonts w:ascii="Consolas" w:hAnsi="Consolas" w:cs="Calibri"/>
+          <w:color w:val="333333"/>
+          <w:sz w:val="18"/>
+          <w:szCs w:val="18"/>
+        </w:rPr>
+        <w:t>git clone –recursive</w:t>
+      </w:r>
+      <w:r>
+        <w:rPr>
+          <w:rFonts w:ascii="Consolas" w:hAnsi="Consolas" w:cs="Calibri"/>
+          <w:color w:val="333333"/>
+          <w:sz w:val="18"/>
+          <w:szCs w:val="18"/>
+        </w:rPr>
+        <w:t xml:space="preserve"> </w:t>
+      </w:r>
+      <w:hyperlink r:id="rId31" w:history="1">
+        <w:r>
+          <w:rPr>
+            <w:rStyle w:val="Hyperlink"/>
+            <w:rFonts w:ascii="Consolas" w:hAnsi="Consolas" w:cs="Calibri"/>
+            <w:sz w:val="18"/>
+            <w:szCs w:val="18"/>
+          </w:rPr>
+          <w:t>https://github.com/Azure/azure-iot-sdks.git</w:t>
+        </w:r>
+      </w:hyperlink>
+    </w:p>
+    <w:p>
+      <w:pPr>
+        <w:pStyle w:val="NormalWeb"/>
+        <w:spacing w:before="0" w:beforeAutospacing="0" w:after="0" w:afterAutospacing="0"/>
+        <w:ind w:left="720" w:firstLine="720"/>
+        <w:rPr>
+          <w:rFonts w:ascii="Consolas" w:hAnsi="Consolas" w:cs="Calibri"/>
+          <w:color w:val="333333"/>
+          <w:sz w:val="18"/>
+          <w:szCs w:val="18"/>
+        </w:rPr>
+      </w:pPr>
+    </w:p>
+    <w:p>
+      <w:pPr>
+        <w:pStyle w:val="NormalWeb"/>
+        <w:spacing w:before="0" w:beforeAutospacing="0" w:after="0" w:afterAutospacing="0"/>
+        <w:ind w:left="720" w:firstLine="720"/>
+        <w:rPr>
+          <w:rFonts w:ascii="Consolas" w:hAnsi="Consolas" w:cs="Calibri"/>
+          <w:color w:val="333333"/>
+          <w:sz w:val="18"/>
+          <w:szCs w:val="18"/>
+        </w:rPr>
+      </w:pPr>
+      <w:r>
+        <w:rPr>
+          <w:rFonts w:ascii="Consolas" w:hAnsi="Consolas" w:cs="Calibri"/>
+          <w:color w:val="333333"/>
+          <w:sz w:val="18"/>
+          <w:szCs w:val="18"/>
+        </w:rPr>
+        <w:t>cd</w:t>
+      </w:r>
+      <w:r>
+        <w:rPr>
+          <w:rFonts w:ascii="Consolas" w:hAnsi="Consolas" w:cs="Calibri"/>
+          <w:color w:val="333333"/>
+          <w:sz w:val="18"/>
+          <w:szCs w:val="18"/>
+        </w:rPr>
+        <w:t xml:space="preserve"> azure-iot-sdks/</w:t>
+      </w:r>
+      <w:r>
+        <w:rPr>
+          <w:rFonts w:ascii="Consolas" w:hAnsi="Consolas" w:cs="Calibri"/>
+          <w:color w:val="333333"/>
+          <w:sz w:val="18"/>
+          <w:szCs w:val="18"/>
+        </w:rPr>
+        <w:t>python/build_all/linux</w:t>
+      </w:r>
+    </w:p>
+    <w:p>
+      <w:pPr>
+        <w:pStyle w:val="NormalWeb"/>
+        <w:spacing w:before="0" w:beforeAutospacing="0" w:after="0" w:afterAutospacing="0"/>
+        <w:ind w:left="720" w:firstLine="720"/>
+        <w:rPr>
+          <w:rFonts w:ascii="Consolas" w:hAnsi="Consolas" w:cs="Calibri"/>
+          <w:color w:val="333333"/>
+          <w:sz w:val="18"/>
+          <w:szCs w:val="18"/>
+        </w:rPr>
+      </w:pPr>
+    </w:p>
+    <w:p>
+      <w:pPr>
+        <w:pStyle w:val="NormalWeb"/>
+        <w:spacing w:before="0" w:beforeAutospacing="0" w:after="0" w:afterAutospacing="0"/>
+        <w:ind w:left="720" w:firstLine="720"/>
+        <w:rPr>
+          <w:rFonts w:ascii="Consolas" w:hAnsi="Consolas" w:cs="Courier New"/>
+          <w:color w:val="333333"/>
+          <w:sz w:val="18"/>
+          <w:szCs w:val="18"/>
+          <w:lang w:val="en"/>
+        </w:rPr>
+      </w:pPr>
+      <w:r>
+        <w:rPr>
+          <w:rFonts w:ascii="Consolas" w:hAnsi="Consolas" w:cs="Courier New"/>
+          <w:color w:val="333333"/>
+          <w:sz w:val="18"/>
+          <w:szCs w:val="18"/>
+          <w:lang w:val="en"/>
+        </w:rPr>
+        <w:t>./setup.sh</w:t>
+      </w:r>
+    </w:p>
+    <w:p>
+      <w:pPr>
+        <w:pStyle w:val="NormalWeb"/>
+        <w:spacing w:before="0" w:beforeAutospacing="0" w:after="0" w:afterAutospacing="0"/>
+        <w:ind w:left="720" w:firstLine="720"/>
+        <w:rPr>
+          <w:rFonts w:ascii="Consolas" w:hAnsi="Consolas" w:cs="Courier New"/>
+          <w:color w:val="333333"/>
+          <w:sz w:val="18"/>
+          <w:szCs w:val="18"/>
+          <w:lang w:val="en"/>
+        </w:rPr>
+      </w:pPr>
+    </w:p>
+    <w:p>
+      <w:pPr>
+        <w:pStyle w:val="NormalWeb"/>
+        <w:spacing w:before="0" w:beforeAutospacing="0" w:after="0" w:afterAutospacing="0"/>
+        <w:ind w:left="720" w:firstLine="720"/>
+        <w:rPr>
+          <w:rFonts w:ascii="Consolas" w:hAnsi="Consolas" w:cs="Courier New"/>
+          <w:color w:val="333333"/>
+          <w:sz w:val="18"/>
+          <w:szCs w:val="18"/>
+          <w:lang w:val="en"/>
+        </w:rPr>
+      </w:pPr>
+      <w:r>
+        <w:rPr>
+          <w:rFonts w:ascii="Consolas" w:hAnsi="Consolas" w:cs="Courier New"/>
+          <w:color w:val="333333"/>
+          <w:sz w:val="18"/>
+          <w:szCs w:val="18"/>
+          <w:lang w:val="en"/>
+        </w:rPr>
+        <w:t>./build.sh</w:t>
+      </w:r>
+    </w:p>
+    <w:p>
+      <w:pPr>
+        <w:pStyle w:val="NormalWeb"/>
+        <w:spacing w:before="0" w:beforeAutospacing="0" w:after="0" w:afterAutospacing="0"/>
+        <w:ind w:left="720" w:firstLine="720"/>
+        <w:rPr>
+          <w:rFonts w:ascii="Consolas" w:hAnsi="Consolas" w:cs="Courier New"/>
+          <w:color w:val="333333"/>
+          <w:sz w:val="18"/>
+          <w:szCs w:val="18"/>
+          <w:lang w:val="en"/>
+        </w:rPr>
+      </w:pPr>
+    </w:p>
+    <w:p>
+      <w:pPr>
+        <w:pStyle w:val="NormalWeb"/>
+        <w:numPr>
+          <w:ilvl w:val="0"/>
+          <w:numId w:val="15"/>
+        </w:numPr>
+        <w:spacing w:before="0" w:beforeAutospacing="0" w:after="0" w:afterAutospacing="0"/>
+        <w:rPr>
+          <w:rFonts w:ascii="Consolas" w:hAnsi="Consolas" w:cs="Calibri"/>
+          <w:color w:val="333333"/>
+          <w:sz w:val="18"/>
+          <w:szCs w:val="18"/>
+        </w:rPr>
+      </w:pPr>
+      <w:r>
+        <w:rPr>
+          <w:rFonts w:ascii="Segoe UI" w:hAnsi="Segoe UI" w:cs="Segoe UI"/>
+          <w:color w:val="333333"/>
+          <w:sz w:val="21"/>
+          <w:szCs w:val="21"/>
+          <w:lang w:val="en"/>
+        </w:rPr>
+        <w:t xml:space="preserve">To build with python 3.4 or 3.5, run </w:t>
+      </w:r>
+      <w:r>
+        <w:rPr>
+          <w:rFonts w:ascii="Consolas" w:hAnsi="Consolas" w:cs="Courier New"/>
+          <w:color w:val="333333"/>
+          <w:sz w:val="18"/>
+          <w:szCs w:val="18"/>
+          <w:lang w:val="en"/>
+        </w:rPr>
+        <w:t>./build.sh --build-python 3.4</w:t>
+      </w:r>
+      <w:r>
+        <w:rPr>
+          <w:rFonts w:ascii="Segoe UI" w:hAnsi="Segoe UI" w:cs="Segoe UI"/>
+          <w:color w:val="333333"/>
+          <w:sz w:val="21"/>
+          <w:szCs w:val="21"/>
+          <w:lang w:val="en"/>
+        </w:rPr>
+        <w:t xml:space="preserve"> or </w:t>
+      </w:r>
+      <w:r>
+        <w:rPr>
+          <w:rFonts w:ascii="Consolas" w:hAnsi="Consolas" w:cs="Courier New"/>
+          <w:color w:val="333333"/>
+          <w:sz w:val="18"/>
+          <w:szCs w:val="18"/>
+          <w:lang w:val="en"/>
+        </w:rPr>
+        <w:t>./build.sh --build-python 3.5</w:t>
+      </w:r>
+      <w:r>
+        <w:rPr>
+          <w:rFonts w:ascii="Segoe UI" w:hAnsi="Segoe UI" w:cs="Segoe UI"/>
+          <w:color w:val="333333"/>
+          <w:sz w:val="21"/>
+          <w:szCs w:val="21"/>
+          <w:lang w:val="en"/>
+        </w:rPr>
+        <w:t xml:space="preserve"> respectively</w:t>
+      </w:r>
+    </w:p>
+    <w:p/>
+    <w:p>
+      <w:pPr>
+        <w:pStyle w:val="BodyMS"/>
+      </w:pPr>
+    </w:p>
     <w:sectPr>
-      <w:footerReference w:type="default" r:id="rId30"/>
+      <w:footerReference w:type="default" r:id="rId32"/>
       <w:type w:val="continuous"/>
       <w:pgSz w:w="11907" w:h="16839" w:code="9"/>
       <w:pgMar w:top="1440" w:right="1440" w:bottom="1440" w:left="1440" w:header="576" w:footer="576" w:gutter="0"/>
@@ -4032,7 +5742,7 @@
         <w:noProof/>
         <w:lang w:val="pt-PT"/>
       </w:rPr>
-      <w:t>2</w:t>
+      <w:t>15</w:t>
     </w:r>
     <w:r>
       <w:rPr>
@@ -4340,6 +6050,92 @@
     </w:lvl>
   </w:abstractNum>
   <w:abstractNum w:abstractNumId="2" w15:restartNumberingAfterBreak="0">
+    <w:nsid w:val="0CCA4060"/>
+    <w:multiLevelType w:val="hybridMultilevel"/>
+    <w:tmpl w:val="CA745F24"/>
+    <w:lvl w:ilvl="0" w:tplc="0409000F">
+      <w:start w:val="1"/>
+      <w:numFmt w:val="decimal"/>
+      <w:lvlText w:val="%1."/>
+      <w:lvlJc w:val="left"/>
+      <w:pPr>
+        <w:ind w:left="720" w:hanging="360"/>
+      </w:pPr>
+    </w:lvl>
+    <w:lvl w:ilvl="1" w:tplc="04090019" w:tentative="1">
+      <w:start w:val="1"/>
+      <w:numFmt w:val="lowerLetter"/>
+      <w:lvlText w:val="%2."/>
+      <w:lvlJc w:val="left"/>
+      <w:pPr>
+        <w:ind w:left="1440" w:hanging="360"/>
+      </w:pPr>
+    </w:lvl>
+    <w:lvl w:ilvl="2" w:tplc="0409001B" w:tentative="1">
+      <w:start w:val="1"/>
+      <w:numFmt w:val="lowerRoman"/>
+      <w:lvlText w:val="%3."/>
+      <w:lvlJc w:val="right"/>
+      <w:pPr>
+        <w:ind w:left="2160" w:hanging="180"/>
+      </w:pPr>
+    </w:lvl>
+    <w:lvl w:ilvl="3" w:tplc="0409000F" w:tentative="1">
+      <w:start w:val="1"/>
+      <w:numFmt w:val="decimal"/>
+      <w:lvlText w:val="%4."/>
+      <w:lvlJc w:val="left"/>
+      <w:pPr>
+        <w:ind w:left="2880" w:hanging="360"/>
+      </w:pPr>
+    </w:lvl>
+    <w:lvl w:ilvl="4" w:tplc="04090019" w:tentative="1">
+      <w:start w:val="1"/>
+      <w:numFmt w:val="lowerLetter"/>
+      <w:lvlText w:val="%5."/>
+      <w:lvlJc w:val="left"/>
+      <w:pPr>
+        <w:ind w:left="3600" w:hanging="360"/>
+      </w:pPr>
+    </w:lvl>
+    <w:lvl w:ilvl="5" w:tplc="0409001B" w:tentative="1">
+      <w:start w:val="1"/>
+      <w:numFmt w:val="lowerRoman"/>
+      <w:lvlText w:val="%6."/>
+      <w:lvlJc w:val="right"/>
+      <w:pPr>
+        <w:ind w:left="4320" w:hanging="180"/>
+      </w:pPr>
+    </w:lvl>
+    <w:lvl w:ilvl="6" w:tplc="0409000F" w:tentative="1">
+      <w:start w:val="1"/>
+      <w:numFmt w:val="decimal"/>
+      <w:lvlText w:val="%7."/>
+      <w:lvlJc w:val="left"/>
+      <w:pPr>
+        <w:ind w:left="5040" w:hanging="360"/>
+      </w:pPr>
+    </w:lvl>
+    <w:lvl w:ilvl="7" w:tplc="04090019" w:tentative="1">
+      <w:start w:val="1"/>
+      <w:numFmt w:val="lowerLetter"/>
+      <w:lvlText w:val="%8."/>
+      <w:lvlJc w:val="left"/>
+      <w:pPr>
+        <w:ind w:left="5760" w:hanging="360"/>
+      </w:pPr>
+    </w:lvl>
+    <w:lvl w:ilvl="8" w:tplc="0409001B" w:tentative="1">
+      <w:start w:val="1"/>
+      <w:numFmt w:val="lowerRoman"/>
+      <w:lvlText w:val="%9."/>
+      <w:lvlJc w:val="right"/>
+      <w:pPr>
+        <w:ind w:left="6480" w:hanging="180"/>
+      </w:pPr>
+    </w:lvl>
+  </w:abstractNum>
+  <w:abstractNum w:abstractNumId="3" w15:restartNumberingAfterBreak="0">
     <w:nsid w:val="0CD863C6"/>
     <w:multiLevelType w:val="hybridMultilevel"/>
     <w:tmpl w:val="50E0FA18"/>
@@ -4428,7 +6224,7 @@
       </w:pPr>
     </w:lvl>
   </w:abstractNum>
-  <w:abstractNum w:abstractNumId="3" w15:restartNumberingAfterBreak="0">
+  <w:abstractNum w:abstractNumId="4" w15:restartNumberingAfterBreak="0">
     <w:nsid w:val="0D843A7B"/>
     <w:multiLevelType w:val="hybridMultilevel"/>
     <w:tmpl w:val="8DF0AF56"/>
@@ -4514,7 +6310,7 @@
       </w:pPr>
     </w:lvl>
   </w:abstractNum>
-  <w:abstractNum w:abstractNumId="4" w15:restartNumberingAfterBreak="0">
+  <w:abstractNum w:abstractNumId="5" w15:restartNumberingAfterBreak="0">
     <w:nsid w:val="37F335DD"/>
     <w:multiLevelType w:val="hybridMultilevel"/>
     <w:tmpl w:val="F2625FC6"/>
@@ -4603,7 +6399,7 @@
       </w:pPr>
     </w:lvl>
   </w:abstractNum>
-  <w:abstractNum w:abstractNumId="5" w15:restartNumberingAfterBreak="0">
+  <w:abstractNum w:abstractNumId="6" w15:restartNumberingAfterBreak="0">
     <w:nsid w:val="3B894357"/>
     <w:multiLevelType w:val="hybridMultilevel"/>
     <w:tmpl w:val="81368CB0"/>
@@ -4692,7 +6488,7 @@
       </w:pPr>
     </w:lvl>
   </w:abstractNum>
-  <w:abstractNum w:abstractNumId="6" w15:restartNumberingAfterBreak="0">
+  <w:abstractNum w:abstractNumId="7" w15:restartNumberingAfterBreak="0">
     <w:nsid w:val="43AA1DE7"/>
     <w:multiLevelType w:val="hybridMultilevel"/>
     <w:tmpl w:val="E8CC78A0"/>
@@ -4805,7 +6601,7 @@
       </w:rPr>
     </w:lvl>
   </w:abstractNum>
-  <w:abstractNum w:abstractNumId="7" w15:restartNumberingAfterBreak="0">
+  <w:abstractNum w:abstractNumId="8" w15:restartNumberingAfterBreak="0">
     <w:nsid w:val="457E2C78"/>
     <w:multiLevelType w:val="hybridMultilevel"/>
     <w:tmpl w:val="53C409B6"/>
@@ -4918,7 +6714,7 @@
       </w:rPr>
     </w:lvl>
   </w:abstractNum>
-  <w:abstractNum w:abstractNumId="8" w15:restartNumberingAfterBreak="0">
+  <w:abstractNum w:abstractNumId="9" w15:restartNumberingAfterBreak="0">
     <w:nsid w:val="47775C67"/>
     <w:multiLevelType w:val="hybridMultilevel"/>
     <w:tmpl w:val="1EE0EAB4"/>
@@ -5031,7 +6827,346 @@
       </w:rPr>
     </w:lvl>
   </w:abstractNum>
-  <w:abstractNum w:abstractNumId="9" w15:restartNumberingAfterBreak="0">
+  <w:abstractNum w:abstractNumId="10" w15:restartNumberingAfterBreak="0">
+    <w:nsid w:val="4C440B42"/>
+    <w:multiLevelType w:val="hybridMultilevel"/>
+    <w:tmpl w:val="740C6CB6"/>
+    <w:lvl w:ilvl="0" w:tplc="0409000F">
+      <w:start w:val="1"/>
+      <w:numFmt w:val="decimal"/>
+      <w:lvlText w:val="%1."/>
+      <w:lvlJc w:val="left"/>
+      <w:pPr>
+        <w:ind w:left="720" w:hanging="360"/>
+      </w:pPr>
+      <w:rPr>
+        <w:rFonts w:hint="default"/>
+      </w:rPr>
+    </w:lvl>
+    <w:lvl w:ilvl="1" w:tplc="04090003" w:tentative="1">
+      <w:start w:val="1"/>
+      <w:numFmt w:val="bullet"/>
+      <w:lvlText w:val="o"/>
+      <w:lvlJc w:val="left"/>
+      <w:pPr>
+        <w:ind w:left="1440" w:hanging="360"/>
+      </w:pPr>
+      <w:rPr>
+        <w:rFonts w:ascii="Courier New" w:hAnsi="Courier New" w:cs="Courier New" w:hint="default"/>
+      </w:rPr>
+    </w:lvl>
+    <w:lvl w:ilvl="2" w:tplc="04090005" w:tentative="1">
+      <w:start w:val="1"/>
+      <w:numFmt w:val="bullet"/>
+      <w:lvlText w:val=""/>
+      <w:lvlJc w:val="left"/>
+      <w:pPr>
+        <w:ind w:left="2160" w:hanging="360"/>
+      </w:pPr>
+      <w:rPr>
+        <w:rFonts w:ascii="Wingdings" w:hAnsi="Wingdings" w:hint="default"/>
+      </w:rPr>
+    </w:lvl>
+    <w:lvl w:ilvl="3" w:tplc="04090001" w:tentative="1">
+      <w:start w:val="1"/>
+      <w:numFmt w:val="bullet"/>
+      <w:lvlText w:val=""/>
+      <w:lvlJc w:val="left"/>
+      <w:pPr>
+        <w:ind w:left="2880" w:hanging="360"/>
+      </w:pPr>
+      <w:rPr>
+        <w:rFonts w:ascii="Symbol" w:hAnsi="Symbol" w:hint="default"/>
+      </w:rPr>
+    </w:lvl>
+    <w:lvl w:ilvl="4" w:tplc="04090003" w:tentative="1">
+      <w:start w:val="1"/>
+      <w:numFmt w:val="bullet"/>
+      <w:lvlText w:val="o"/>
+      <w:lvlJc w:val="left"/>
+      <w:pPr>
+        <w:ind w:left="3600" w:hanging="360"/>
+      </w:pPr>
+      <w:rPr>
+        <w:rFonts w:ascii="Courier New" w:hAnsi="Courier New" w:cs="Courier New" w:hint="default"/>
+      </w:rPr>
+    </w:lvl>
+    <w:lvl w:ilvl="5" w:tplc="04090005" w:tentative="1">
+      <w:start w:val="1"/>
+      <w:numFmt w:val="bullet"/>
+      <w:lvlText w:val=""/>
+      <w:lvlJc w:val="left"/>
+      <w:pPr>
+        <w:ind w:left="4320" w:hanging="360"/>
+      </w:pPr>
+      <w:rPr>
+        <w:rFonts w:ascii="Wingdings" w:hAnsi="Wingdings" w:hint="default"/>
+      </w:rPr>
+    </w:lvl>
+    <w:lvl w:ilvl="6" w:tplc="04090001" w:tentative="1">
+      <w:start w:val="1"/>
+      <w:numFmt w:val="bullet"/>
+      <w:lvlText w:val=""/>
+      <w:lvlJc w:val="left"/>
+      <w:pPr>
+        <w:ind w:left="5040" w:hanging="360"/>
+      </w:pPr>
+      <w:rPr>
+        <w:rFonts w:ascii="Symbol" w:hAnsi="Symbol" w:hint="default"/>
+      </w:rPr>
+    </w:lvl>
+    <w:lvl w:ilvl="7" w:tplc="04090003" w:tentative="1">
+      <w:start w:val="1"/>
+      <w:numFmt w:val="bullet"/>
+      <w:lvlText w:val="o"/>
+      <w:lvlJc w:val="left"/>
+      <w:pPr>
+        <w:ind w:left="5760" w:hanging="360"/>
+      </w:pPr>
+      <w:rPr>
+        <w:rFonts w:ascii="Courier New" w:hAnsi="Courier New" w:cs="Courier New" w:hint="default"/>
+      </w:rPr>
+    </w:lvl>
+    <w:lvl w:ilvl="8" w:tplc="04090005" w:tentative="1">
+      <w:start w:val="1"/>
+      <w:numFmt w:val="bullet"/>
+      <w:lvlText w:val=""/>
+      <w:lvlJc w:val="left"/>
+      <w:pPr>
+        <w:ind w:left="6480" w:hanging="360"/>
+      </w:pPr>
+      <w:rPr>
+        <w:rFonts w:ascii="Wingdings" w:hAnsi="Wingdings" w:hint="default"/>
+      </w:rPr>
+    </w:lvl>
+  </w:abstractNum>
+  <w:abstractNum w:abstractNumId="11" w15:restartNumberingAfterBreak="0">
+    <w:nsid w:val="4D062ED1"/>
+    <w:multiLevelType w:val="hybridMultilevel"/>
+    <w:tmpl w:val="AAD09FF0"/>
+    <w:lvl w:ilvl="0" w:tplc="04090001">
+      <w:start w:val="1"/>
+      <w:numFmt w:val="bullet"/>
+      <w:lvlText w:val=""/>
+      <w:lvlJc w:val="left"/>
+      <w:pPr>
+        <w:ind w:left="720" w:hanging="360"/>
+      </w:pPr>
+      <w:rPr>
+        <w:rFonts w:ascii="Symbol" w:hAnsi="Symbol" w:hint="default"/>
+      </w:rPr>
+    </w:lvl>
+    <w:lvl w:ilvl="1" w:tplc="04090003" w:tentative="1">
+      <w:start w:val="1"/>
+      <w:numFmt w:val="bullet"/>
+      <w:lvlText w:val="o"/>
+      <w:lvlJc w:val="left"/>
+      <w:pPr>
+        <w:ind w:left="1440" w:hanging="360"/>
+      </w:pPr>
+      <w:rPr>
+        <w:rFonts w:ascii="Courier New" w:hAnsi="Courier New" w:cs="Courier New" w:hint="default"/>
+      </w:rPr>
+    </w:lvl>
+    <w:lvl w:ilvl="2" w:tplc="04090005">
+      <w:start w:val="1"/>
+      <w:numFmt w:val="bullet"/>
+      <w:lvlText w:val=""/>
+      <w:lvlJc w:val="left"/>
+      <w:pPr>
+        <w:ind w:left="2160" w:hanging="360"/>
+      </w:pPr>
+      <w:rPr>
+        <w:rFonts w:ascii="Wingdings" w:hAnsi="Wingdings" w:hint="default"/>
+      </w:rPr>
+    </w:lvl>
+    <w:lvl w:ilvl="3" w:tplc="04090001">
+      <w:start w:val="1"/>
+      <w:numFmt w:val="bullet"/>
+      <w:lvlText w:val=""/>
+      <w:lvlJc w:val="left"/>
+      <w:pPr>
+        <w:ind w:left="2880" w:hanging="360"/>
+      </w:pPr>
+      <w:rPr>
+        <w:rFonts w:ascii="Symbol" w:hAnsi="Symbol" w:hint="default"/>
+      </w:rPr>
+    </w:lvl>
+    <w:lvl w:ilvl="4" w:tplc="04090003" w:tentative="1">
+      <w:start w:val="1"/>
+      <w:numFmt w:val="bullet"/>
+      <w:lvlText w:val="o"/>
+      <w:lvlJc w:val="left"/>
+      <w:pPr>
+        <w:ind w:left="3600" w:hanging="360"/>
+      </w:pPr>
+      <w:rPr>
+        <w:rFonts w:ascii="Courier New" w:hAnsi="Courier New" w:cs="Courier New" w:hint="default"/>
+      </w:rPr>
+    </w:lvl>
+    <w:lvl w:ilvl="5" w:tplc="04090005" w:tentative="1">
+      <w:start w:val="1"/>
+      <w:numFmt w:val="bullet"/>
+      <w:lvlText w:val=""/>
+      <w:lvlJc w:val="left"/>
+      <w:pPr>
+        <w:ind w:left="4320" w:hanging="360"/>
+      </w:pPr>
+      <w:rPr>
+        <w:rFonts w:ascii="Wingdings" w:hAnsi="Wingdings" w:hint="default"/>
+      </w:rPr>
+    </w:lvl>
+    <w:lvl w:ilvl="6" w:tplc="04090001" w:tentative="1">
+      <w:start w:val="1"/>
+      <w:numFmt w:val="bullet"/>
+      <w:lvlText w:val=""/>
+      <w:lvlJc w:val="left"/>
+      <w:pPr>
+        <w:ind w:left="5040" w:hanging="360"/>
+      </w:pPr>
+      <w:rPr>
+        <w:rFonts w:ascii="Symbol" w:hAnsi="Symbol" w:hint="default"/>
+      </w:rPr>
+    </w:lvl>
+    <w:lvl w:ilvl="7" w:tplc="04090003" w:tentative="1">
+      <w:start w:val="1"/>
+      <w:numFmt w:val="bullet"/>
+      <w:lvlText w:val="o"/>
+      <w:lvlJc w:val="left"/>
+      <w:pPr>
+        <w:ind w:left="5760" w:hanging="360"/>
+      </w:pPr>
+      <w:rPr>
+        <w:rFonts w:ascii="Courier New" w:hAnsi="Courier New" w:cs="Courier New" w:hint="default"/>
+      </w:rPr>
+    </w:lvl>
+    <w:lvl w:ilvl="8" w:tplc="04090005" w:tentative="1">
+      <w:start w:val="1"/>
+      <w:numFmt w:val="bullet"/>
+      <w:lvlText w:val=""/>
+      <w:lvlJc w:val="left"/>
+      <w:pPr>
+        <w:ind w:left="6480" w:hanging="360"/>
+      </w:pPr>
+      <w:rPr>
+        <w:rFonts w:ascii="Wingdings" w:hAnsi="Wingdings" w:hint="default"/>
+      </w:rPr>
+    </w:lvl>
+  </w:abstractNum>
+  <w:abstractNum w:abstractNumId="12" w15:restartNumberingAfterBreak="0">
+    <w:nsid w:val="59846AD5"/>
+    <w:multiLevelType w:val="hybridMultilevel"/>
+    <w:tmpl w:val="64BABC26"/>
+    <w:lvl w:ilvl="0" w:tplc="04090001">
+      <w:start w:val="1"/>
+      <w:numFmt w:val="bullet"/>
+      <w:lvlText w:val=""/>
+      <w:lvlJc w:val="left"/>
+      <w:pPr>
+        <w:ind w:left="2160" w:hanging="360"/>
+      </w:pPr>
+      <w:rPr>
+        <w:rFonts w:ascii="Symbol" w:hAnsi="Symbol" w:hint="default"/>
+      </w:rPr>
+    </w:lvl>
+    <w:lvl w:ilvl="1" w:tplc="04090003" w:tentative="1">
+      <w:start w:val="1"/>
+      <w:numFmt w:val="bullet"/>
+      <w:lvlText w:val="o"/>
+      <w:lvlJc w:val="left"/>
+      <w:pPr>
+        <w:ind w:left="2880" w:hanging="360"/>
+      </w:pPr>
+      <w:rPr>
+        <w:rFonts w:ascii="Courier New" w:hAnsi="Courier New" w:cs="Courier New" w:hint="default"/>
+      </w:rPr>
+    </w:lvl>
+    <w:lvl w:ilvl="2" w:tplc="04090005" w:tentative="1">
+      <w:start w:val="1"/>
+      <w:numFmt w:val="bullet"/>
+      <w:lvlText w:val=""/>
+      <w:lvlJc w:val="left"/>
+      <w:pPr>
+        <w:ind w:left="3600" w:hanging="360"/>
+      </w:pPr>
+      <w:rPr>
+        <w:rFonts w:ascii="Wingdings" w:hAnsi="Wingdings" w:hint="default"/>
+      </w:rPr>
+    </w:lvl>
+    <w:lvl w:ilvl="3" w:tplc="04090001" w:tentative="1">
+      <w:start w:val="1"/>
+      <w:numFmt w:val="bullet"/>
+      <w:lvlText w:val=""/>
+      <w:lvlJc w:val="left"/>
+      <w:pPr>
+        <w:ind w:left="4320" w:hanging="360"/>
+      </w:pPr>
+      <w:rPr>
+        <w:rFonts w:ascii="Symbol" w:hAnsi="Symbol" w:hint="default"/>
+      </w:rPr>
+    </w:lvl>
+    <w:lvl w:ilvl="4" w:tplc="04090003" w:tentative="1">
+      <w:start w:val="1"/>
+      <w:numFmt w:val="bullet"/>
+      <w:lvlText w:val="o"/>
+      <w:lvlJc w:val="left"/>
+      <w:pPr>
+        <w:ind w:left="5040" w:hanging="360"/>
+      </w:pPr>
+      <w:rPr>
+        <w:rFonts w:ascii="Courier New" w:hAnsi="Courier New" w:cs="Courier New" w:hint="default"/>
+      </w:rPr>
+    </w:lvl>
+    <w:lvl w:ilvl="5" w:tplc="04090005" w:tentative="1">
+      <w:start w:val="1"/>
+      <w:numFmt w:val="bullet"/>
+      <w:lvlText w:val=""/>
+      <w:lvlJc w:val="left"/>
+      <w:pPr>
+        <w:ind w:left="5760" w:hanging="360"/>
+      </w:pPr>
+      <w:rPr>
+        <w:rFonts w:ascii="Wingdings" w:hAnsi="Wingdings" w:hint="default"/>
+      </w:rPr>
+    </w:lvl>
+    <w:lvl w:ilvl="6" w:tplc="04090001" w:tentative="1">
+      <w:start w:val="1"/>
+      <w:numFmt w:val="bullet"/>
+      <w:lvlText w:val=""/>
+      <w:lvlJc w:val="left"/>
+      <w:pPr>
+        <w:ind w:left="6480" w:hanging="360"/>
+      </w:pPr>
+      <w:rPr>
+        <w:rFonts w:ascii="Symbol" w:hAnsi="Symbol" w:hint="default"/>
+      </w:rPr>
+    </w:lvl>
+    <w:lvl w:ilvl="7" w:tplc="04090003" w:tentative="1">
+      <w:start w:val="1"/>
+      <w:numFmt w:val="bullet"/>
+      <w:lvlText w:val="o"/>
+      <w:lvlJc w:val="left"/>
+      <w:pPr>
+        <w:ind w:left="7200" w:hanging="360"/>
+      </w:pPr>
+      <w:rPr>
+        <w:rFonts w:ascii="Courier New" w:hAnsi="Courier New" w:cs="Courier New" w:hint="default"/>
+      </w:rPr>
+    </w:lvl>
+    <w:lvl w:ilvl="8" w:tplc="04090005" w:tentative="1">
+      <w:start w:val="1"/>
+      <w:numFmt w:val="bullet"/>
+      <w:lvlText w:val=""/>
+      <w:lvlJc w:val="left"/>
+      <w:pPr>
+        <w:ind w:left="7920" w:hanging="360"/>
+      </w:pPr>
+      <w:rPr>
+        <w:rFonts w:ascii="Wingdings" w:hAnsi="Wingdings" w:hint="default"/>
+      </w:rPr>
+    </w:lvl>
+  </w:abstractNum>
+  <w:abstractNum w:abstractNumId="13" w15:restartNumberingAfterBreak="0">
     <w:nsid w:val="60752F5E"/>
     <w:multiLevelType w:val="hybridMultilevel"/>
     <w:tmpl w:val="B68A7A04"/>
@@ -5144,7 +7279,7 @@
       </w:rPr>
     </w:lvl>
   </w:abstractNum>
-  <w:abstractNum w:abstractNumId="10" w15:restartNumberingAfterBreak="0">
+  <w:abstractNum w:abstractNumId="14" w15:restartNumberingAfterBreak="0">
     <w:nsid w:val="776238B6"/>
     <w:multiLevelType w:val="hybridMultilevel"/>
     <w:tmpl w:val="5DC4A1C4"/>
@@ -5233,7 +7368,7 @@
       </w:pPr>
     </w:lvl>
   </w:abstractNum>
-  <w:abstractNum w:abstractNumId="11" w15:restartNumberingAfterBreak="0">
+  <w:abstractNum w:abstractNumId="15" w15:restartNumberingAfterBreak="0">
     <w:nsid w:val="78397BDA"/>
     <w:multiLevelType w:val="hybridMultilevel"/>
     <w:tmpl w:val="C602B19E"/>
@@ -5323,40 +7458,52 @@
     </w:lvl>
   </w:abstractNum>
   <w:num w:numId="1">
-    <w:abstractNumId w:val="2"/>
+    <w:abstractNumId w:val="3"/>
   </w:num>
   <w:num w:numId="2">
     <w:abstractNumId w:val="0"/>
   </w:num>
   <w:num w:numId="3">
+    <w:abstractNumId w:val="13"/>
+  </w:num>
+  <w:num w:numId="4">
+    <w:abstractNumId w:val="6"/>
+  </w:num>
+  <w:num w:numId="5">
     <w:abstractNumId w:val="9"/>
   </w:num>
-  <w:num w:numId="4">
-    <w:abstractNumId w:val="5"/>
-  </w:num>
-  <w:num w:numId="5">
+  <w:num w:numId="6">
     <w:abstractNumId w:val="8"/>
   </w:num>
-  <w:num w:numId="6">
+  <w:num w:numId="7">
     <w:abstractNumId w:val="7"/>
   </w:num>
-  <w:num w:numId="7">
-    <w:abstractNumId w:val="6"/>
-  </w:num>
   <w:num w:numId="8">
-    <w:abstractNumId w:val="11"/>
+    <w:abstractNumId w:val="15"/>
   </w:num>
   <w:num w:numId="9">
     <w:abstractNumId w:val="1"/>
   </w:num>
   <w:num w:numId="10">
-    <w:abstractNumId w:val="3"/>
+    <w:abstractNumId w:val="4"/>
   </w:num>
   <w:num w:numId="11">
+    <w:abstractNumId w:val="14"/>
+  </w:num>
+  <w:num w:numId="12">
+    <w:abstractNumId w:val="5"/>
+  </w:num>
+  <w:num w:numId="13">
+    <w:abstractNumId w:val="2"/>
+  </w:num>
+  <w:num w:numId="14">
     <w:abstractNumId w:val="10"/>
   </w:num>
-  <w:num w:numId="12">
-    <w:abstractNumId w:val="4"/>
+  <w:num w:numId="15">
+    <w:abstractNumId w:val="12"/>
+  </w:num>
+  <w:num w:numId="16">
+    <w:abstractNumId w:val="11"/>
   </w:num>
   <w:numIdMacAtCleanup w:val="9"/>
 </w:numbering>
@@ -6545,6 +8692,18 @@
       <w:szCs w:val="26"/>
     </w:rPr>
   </w:style>
+  <w:style w:type="character" w:styleId="HTMLCite">
+    <w:name w:val="HTML Cite"/>
+    <w:basedOn w:val="DefaultParagraphFont"/>
+    <w:uiPriority w:val="99"/>
+    <w:semiHidden/>
+    <w:unhideWhenUsed/>
+    <w:rsid w:val="00FA09D6"/>
+    <w:rPr>
+      <w:i/>
+      <w:iCs/>
+    </w:rPr>
+  </w:style>
 </w:styles>
 </file>
 
@@ -6690,6 +8849,13 @@
     <w:family w:val="swiss"/>
     <w:pitch w:val="variable"/>
     <w:sig w:usb0="E0002EFF" w:usb1="C0007843" w:usb2="00000009" w:usb3="00000000" w:csb0="000001FF" w:csb1="00000000"/>
+  </w:font>
+  <w:font w:name="Consolas">
+    <w:panose1 w:val="020B0609020204030204"/>
+    <w:charset w:val="00"/>
+    <w:family w:val="modern"/>
+    <w:pitch w:val="fixed"/>
+    <w:sig w:usb0="E00006FF" w:usb1="0000FCFF" w:usb2="00000001" w:usb3="00000000" w:csb0="0000019F" w:csb1="00000000"/>
   </w:font>
 </w:fonts>
 </file>
@@ -7479,21 +9645,6 @@
 </file>
 
 <file path=customXml/item2.xml><?xml version="1.0" encoding="utf-8"?>
-<p:properties xmlns:p="http://schemas.microsoft.com/office/2006/metadata/properties" xmlns:xsi="http://www.w3.org/2001/XMLSchema-instance" xmlns:pc="http://schemas.microsoft.com/office/infopath/2007/PartnerControls">
-  <documentManagement>
-    <SharedWithUsers xmlns="7428e819-8ab6-40aa-abf2-04b819a7dfb7">
-      <UserInfo>
-        <DisplayName/>
-        <AccountId xsi:nil="true"/>
-        <AccountType/>
-      </UserInfo>
-    </SharedWithUsers>
-    <IMAddress xmlns="http://schemas.microsoft.com/sharepoint/v3" xsi:nil="true"/>
-  </documentManagement>
-</p:properties>
-</file>
-
-<file path=customXml/item3.xml><?xml version="1.0" encoding="utf-8"?>
 <ct:contentTypeSchema xmlns:ct="http://schemas.microsoft.com/office/2006/metadata/contentType" xmlns:ma="http://schemas.microsoft.com/office/2006/metadata/properties/metaAttributes" ct:_="" ma:_="" ma:contentTypeName="Document" ma:contentTypeID="0x010100442D4CC19CC12A408AC4DE8A2E088923" ma:contentTypeVersion="4" ma:contentTypeDescription="Create a new document." ma:contentTypeScope="" ma:versionID="9930d5c4b16410d3c77ba0ade2bf704f">
   <xsd:schema xmlns:xsd="http://www.w3.org/2001/XMLSchema" xmlns:xs="http://www.w3.org/2001/XMLSchema" xmlns:p="http://schemas.microsoft.com/office/2006/metadata/properties" xmlns:ns1="http://schemas.microsoft.com/sharepoint/v3" xmlns:ns3="7428e819-8ab6-40aa-abf2-04b819a7dfb7" targetNamespace="http://schemas.microsoft.com/office/2006/metadata/properties" ma:root="true" ma:fieldsID="d21c82219a549497b3a585ed64e3dd39" ns1:_="" ns3:_="">
     <xsd:import namespace="http://schemas.microsoft.com/sharepoint/v3"/>
@@ -7658,6 +9809,21 @@
 </ct:contentTypeSchema>
 </file>
 
+<file path=customXml/item3.xml><?xml version="1.0" encoding="utf-8"?>
+<p:properties xmlns:p="http://schemas.microsoft.com/office/2006/metadata/properties" xmlns:xsi="http://www.w3.org/2001/XMLSchema-instance" xmlns:pc="http://schemas.microsoft.com/office/infopath/2007/PartnerControls">
+  <documentManagement>
+    <SharedWithUsers xmlns="7428e819-8ab6-40aa-abf2-04b819a7dfb7">
+      <UserInfo>
+        <DisplayName/>
+        <AccountId xsi:nil="true"/>
+        <AccountType/>
+      </UserInfo>
+    </SharedWithUsers>
+    <IMAddress xmlns="http://schemas.microsoft.com/sharepoint/v3" xsi:nil="true"/>
+  </documentManagement>
+</p:properties>
+</file>
+
 <file path=customXml/item4.xml><?xml version="1.0" encoding="utf-8"?>
 <b:Sources xmlns:b="http://schemas.openxmlformats.org/officeDocument/2006/bibliography" xmlns="http://schemas.openxmlformats.org/officeDocument/2006/bibliography" SelectedStyle="\APASixthEditionOfficeOnline.xsl" StyleName="APA" Version="6"/>
 </file>
@@ -7675,23 +9841,6 @@
 </file>
 
 <file path=customXml/itemProps2.xml><?xml version="1.0" encoding="utf-8"?>
-<ds:datastoreItem xmlns:ds="http://schemas.openxmlformats.org/officeDocument/2006/customXml" ds:itemID="{D67D6C38-AB93-4665-A89A-0A356716DD99}">
-  <ds:schemaRefs>
-    <ds:schemaRef ds:uri="http://purl.org/dc/elements/1.1/"/>
-    <ds:schemaRef ds:uri="http://schemas.microsoft.com/office/2006/metadata/properties"/>
-    <ds:schemaRef ds:uri="http://schemas.microsoft.com/sharepoint/v3"/>
-    <ds:schemaRef ds:uri="http://purl.org/dc/terms/"/>
-    <ds:schemaRef ds:uri="http://schemas.openxmlformats.org/package/2006/metadata/core-properties"/>
-    <ds:schemaRef ds:uri="http://purl.org/dc/dcmitype/"/>
-    <ds:schemaRef ds:uri="http://schemas.microsoft.com/office/2006/documentManagement/types"/>
-    <ds:schemaRef ds:uri="http://schemas.microsoft.com/office/infopath/2007/PartnerControls"/>
-    <ds:schemaRef ds:uri="7428e819-8ab6-40aa-abf2-04b819a7dfb7"/>
-    <ds:schemaRef ds:uri="http://www.w3.org/XML/1998/namespace"/>
-  </ds:schemaRefs>
-</ds:datastoreItem>
-</file>
-
-<file path=customXml/itemProps3.xml><?xml version="1.0" encoding="utf-8"?>
 <ds:datastoreItem xmlns:ds="http://schemas.openxmlformats.org/officeDocument/2006/customXml" ds:itemID="{F7B154D7-B5E2-45EB-BB2A-7FFF316DB825}">
   <ds:schemaRefs>
     <ds:schemaRef ds:uri="http://schemas.microsoft.com/office/2006/metadata/contentType"/>
@@ -7710,8 +9859,25 @@
 </ds:datastoreItem>
 </file>
 
+<file path=customXml/itemProps3.xml><?xml version="1.0" encoding="utf-8"?>
+<ds:datastoreItem xmlns:ds="http://schemas.openxmlformats.org/officeDocument/2006/customXml" ds:itemID="{D67D6C38-AB93-4665-A89A-0A356716DD99}">
+  <ds:schemaRefs>
+    <ds:schemaRef ds:uri="http://purl.org/dc/dcmitype/"/>
+    <ds:schemaRef ds:uri="http://schemas.microsoft.com/office/infopath/2007/PartnerControls"/>
+    <ds:schemaRef ds:uri="http://schemas.microsoft.com/office/2006/documentManagement/types"/>
+    <ds:schemaRef ds:uri="http://purl.org/dc/elements/1.1/"/>
+    <ds:schemaRef ds:uri="http://schemas.microsoft.com/office/2006/metadata/properties"/>
+    <ds:schemaRef ds:uri="http://schemas.microsoft.com/sharepoint/v3"/>
+    <ds:schemaRef ds:uri="http://purl.org/dc/terms/"/>
+    <ds:schemaRef ds:uri="http://schemas.openxmlformats.org/package/2006/metadata/core-properties"/>
+    <ds:schemaRef ds:uri="7428e819-8ab6-40aa-abf2-04b819a7dfb7"/>
+    <ds:schemaRef ds:uri="http://www.w3.org/XML/1998/namespace"/>
+  </ds:schemaRefs>
+</ds:datastoreItem>
+</file>
+
 <file path=customXml/itemProps4.xml><?xml version="1.0" encoding="utf-8"?>
-<ds:datastoreItem xmlns:ds="http://schemas.openxmlformats.org/officeDocument/2006/customXml" ds:itemID="{1A1B2354-9EB9-45D3-8828-0423D3734049}">
+<ds:datastoreItem xmlns:ds="http://schemas.openxmlformats.org/officeDocument/2006/customXml" ds:itemID="{DAFBA8E4-3CA8-447F-B657-659E25674653}">
   <ds:schemaRefs>
     <ds:schemaRef ds:uri="http://schemas.openxmlformats.org/officeDocument/2006/bibliography"/>
   </ds:schemaRefs>
@@ -7719,7 +9885,7 @@
 </file>
 
 <file path=customXml/itemProps5.xml><?xml version="1.0" encoding="utf-8"?>
-<ds:datastoreItem xmlns:ds="http://schemas.openxmlformats.org/officeDocument/2006/customXml" ds:itemID="{C6517E07-9F5F-411C-847C-6F3CC6766114}">
+<ds:datastoreItem xmlns:ds="http://schemas.openxmlformats.org/officeDocument/2006/customXml" ds:itemID="{05CDA428-4CCE-4E59-96D1-FF44EC9EBE88}">
   <ds:schemaRefs>
     <ds:schemaRef ds:uri="http://schemas.openxmlformats.org/officeDocument/2006/bibliography"/>
   </ds:schemaRefs>

</xml_diff>